<commit_message>
Suunnittelu.docx tiedostoon lisätty päivitetyt ER- ja SQL-kaaviot.
</commit_message>
<xml_diff>
--- a/docs/Sunnittelu.docx
+++ b/docs/Sunnittelu.docx
@@ -271,7 +271,7 @@
                   </wp:anchor>
                 </w:drawing>
               </mc:Choice>
-              <mc:Fallback xmlns:wp14="http://schemas.microsoft.com/office/word/2010/wordml" xmlns:a14="http://schemas.microsoft.com/office/drawing/2010/main" xmlns:pic="http://schemas.openxmlformats.org/drawingml/2006/picture" xmlns:a="http://schemas.openxmlformats.org/drawingml/2006/main">
+              <mc:Fallback xmlns:a="http://schemas.openxmlformats.org/drawingml/2006/main" xmlns:pic="http://schemas.openxmlformats.org/drawingml/2006/picture" xmlns:a14="http://schemas.microsoft.com/office/drawing/2010/main" xmlns:wp14="http://schemas.microsoft.com/office/word/2010/wordml">
                 <w:pict w14:anchorId="42C26BDD">
                   <v:group id="Ryhmä 149" style="position:absolute;margin-left:0;margin-top:0;width:8in;height:95.7pt;z-index:251662336;mso-width-percent:941;mso-height-percent:121;mso-top-percent:23;mso-position-horizontal:center;mso-position-horizontal-relative:page;mso-position-vertical-relative:page;mso-width-percent:941;mso-height-percent:121;mso-top-percent:23" coordsize="73152,12161" coordorigin="" o:spid="_x0000_s1026" w14:anchorId="70CE89E5" o:gfxdata="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">
                     <v:shape id="Suorakulmio 51" style="position:absolute;width:73152;height:11303;visibility:visible;mso-wrap-style:square;v-text-anchor:middle" coordsize="7312660,1129665" o:spid="_x0000_s1027" fillcolor="#4472c4 [3204]" stroked="f" strokeweight="1pt" path="m,l7312660,r,1129665l3619500,733425,,1091565,,xe" o:gfxdata="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">
@@ -438,7 +438,7 @@
                     <v:stroke joinstyle="miter"/>
                     <v:path gradientshapeok="t" o:connecttype="rect"/>
                   </v:shapetype>
-                  <v:shape id="Tekstiruutu 152" o:spid="_x0000_s1026" type="#_x0000_t202" style="position:absolute;margin-left:0;margin-top:0;width:8in;height:1in;z-index:251660288;visibility:visible;mso-wrap-style:square;mso-width-percent:941;mso-height-percent:92;mso-top-percent:818;mso-wrap-distance-left:9pt;mso-wrap-distance-top:0;mso-wrap-distance-right:9pt;mso-wrap-distance-bottom:0;mso-position-horizontal:center;mso-position-horizontal-relative:page;mso-position-vertical-relative:page;mso-width-percent:941;mso-height-percent:92;mso-top-percent:818;mso-width-relative:page;mso-height-relative:page;v-text-anchor:bottom" o:gfxdata="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" filled="f" stroked="f" strokeweight=".5pt">
+                  <v:shape id="Tekstiruutu 152" o:spid="_x0000_s1026" type="#_x0000_t202" style="position:absolute;margin-left:0;margin-top:0;width:8in;height:1in;z-index:251660288;visibility:visible;mso-wrap-style:square;mso-width-percent:941;mso-height-percent:92;mso-top-percent:818;mso-wrap-distance-left:9pt;mso-wrap-distance-top:0;mso-wrap-distance-right:9pt;mso-wrap-distance-bottom:0;mso-position-horizontal:center;mso-position-horizontal-relative:page;mso-position-vertical-relative:page;mso-width-percent:941;mso-height-percent:92;mso-top-percent:818;mso-width-relative:page;mso-height-relative:page;v-text-anchor:bottom" o:gfxdata="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" filled="f" stroked="f" strokeweight=".5pt">
                     <v:textbox inset="126pt,0,54pt,0">
                       <w:txbxContent>
                         <w:sdt>
@@ -674,7 +674,7 @@
               </mc:Choice>
               <mc:Fallback>
                 <w:pict>
-                  <v:shape w14:anchorId="5226038E" id="Tekstiruutu 154" o:spid="_x0000_s1027" type="#_x0000_t202" style="position:absolute;margin-left:0;margin-top:0;width:8in;height:286.5pt;z-index:251659264;visibility:visible;mso-wrap-style:square;mso-width-percent:941;mso-height-percent:363;mso-top-percent:300;mso-wrap-distance-left:9pt;mso-wrap-distance-top:0;mso-wrap-distance-right:9pt;mso-wrap-distance-bottom:0;mso-position-horizontal:center;mso-position-horizontal-relative:page;mso-position-vertical-relative:page;mso-width-percent:941;mso-height-percent:363;mso-top-percent:300;mso-width-relative:page;mso-height-relative:page;v-text-anchor:bottom" o:gfxdata="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" filled="f" stroked="f" strokeweight=".5pt">
+                  <v:shape w14:anchorId="5226038E" id="Tekstiruutu 154" o:spid="_x0000_s1027" type="#_x0000_t202" style="position:absolute;margin-left:0;margin-top:0;width:8in;height:286.5pt;z-index:251659264;visibility:visible;mso-wrap-style:square;mso-width-percent:941;mso-height-percent:363;mso-top-percent:300;mso-wrap-distance-left:9pt;mso-wrap-distance-top:0;mso-wrap-distance-right:9pt;mso-wrap-distance-bottom:0;mso-position-horizontal:center;mso-position-horizontal-relative:page;mso-position-vertical-relative:page;mso-width-percent:941;mso-height-percent:363;mso-top-percent:300;mso-width-relative:page;mso-height-relative:page;v-text-anchor:bottom" o:gfxdata="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" filled="f" stroked="f" strokeweight=".5pt">
                     <v:textbox inset="126pt,0,54pt,0">
                       <w:txbxContent>
                         <w:p>
@@ -905,7 +905,7 @@
               </mc:Choice>
               <mc:Fallback>
                 <w:pict>
-                  <v:shape w14:anchorId="7CD43D04" id="Tekstiruutu 153" o:spid="_x0000_s1028" type="#_x0000_t202" style="position:absolute;margin-left:0;margin-top:703.35pt;width:8in;height:79.5pt;z-index:251661312;visibility:visible;mso-wrap-style:square;mso-width-percent:941;mso-height-percent:100;mso-wrap-distance-left:9pt;mso-wrap-distance-top:0;mso-wrap-distance-right:9pt;mso-wrap-distance-bottom:0;mso-position-horizontal:center;mso-position-horizontal-relative:margin;mso-position-vertical:absolute;mso-position-vertical-relative:page;mso-width-percent:941;mso-height-percent:100;mso-width-relative:page;mso-height-relative:page;v-text-anchor:top" o:gfxdata="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" filled="f" stroked="f" strokeweight=".5pt">
+                  <v:shape w14:anchorId="7CD43D04" id="Tekstiruutu 153" o:spid="_x0000_s1028" type="#_x0000_t202" style="position:absolute;margin-left:0;margin-top:703.35pt;width:8in;height:79.5pt;z-index:251661312;visibility:visible;mso-wrap-style:square;mso-width-percent:941;mso-height-percent:100;mso-wrap-distance-left:9pt;mso-wrap-distance-top:0;mso-wrap-distance-right:9pt;mso-wrap-distance-bottom:0;mso-position-horizontal:center;mso-position-horizontal-relative:margin;mso-position-vertical:absolute;mso-position-vertical-relative:page;mso-width-percent:941;mso-height-percent:100;mso-width-relative:page;mso-height-relative:page;v-text-anchor:top" o:gfxdata="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" filled="f" stroked="f" strokeweight=".5pt">
                     <v:textbox style="mso-fit-shape-to-text:t" inset="126pt,0,54pt,0">
                       <w:txbxContent>
                         <w:p>
@@ -1010,7 +1010,7 @@
       <w:pPr>
         <w:sectPr>
           <w:pgSz w:w="16838" w:h="11906" w:orient="landscape"/>
-          <w:pgMar w:top="1134" w:right="1417" w:bottom="1134" w:left="1417" w:header="708" w:footer="708" w:gutter="0"/>
+          <w:pgMar w:top="1134" w:right="851" w:bottom="1134" w:left="851" w:header="709" w:footer="709" w:gutter="0"/>
           <w:pgNumType w:start="0"/>
           <w:cols w:space="708"/>
           <w:titlePg/>
@@ -1022,10 +1022,10 @@
           <w:noProof/>
         </w:rPr>
         <w:drawing>
-          <wp:inline distT="0" distB="0" distL="0" distR="0" wp14:anchorId="3263481D" wp14:editId="5FBD199B">
-            <wp:extent cx="9537407" cy="5565418"/>
-            <wp:effectExtent l="0" t="0" r="6985" b="0"/>
-            <wp:docPr id="420473246" name="Kuva 3"/>
+          <wp:inline distT="0" distB="0" distL="0" distR="0" wp14:anchorId="735B7124" wp14:editId="0ACD9B25">
+            <wp:extent cx="9586127" cy="5686425"/>
+            <wp:effectExtent l="0" t="0" r="2540" b="3175"/>
+            <wp:docPr id="1" name="Kuva 1" descr="Kuva, joka sisältää kohteen teksti&#10;&#10;Kuvaus luotu automaattisesti"/>
             <wp:cNvGraphicFramePr>
               <a:graphicFrameLocks xmlns:a="http://schemas.openxmlformats.org/drawingml/2006/main" noChangeAspect="1"/>
             </wp:cNvGraphicFramePr>
@@ -1033,7 +1033,7 @@
               <a:graphicData uri="http://schemas.openxmlformats.org/drawingml/2006/picture">
                 <pic:pic xmlns:pic="http://schemas.openxmlformats.org/drawingml/2006/picture">
                   <pic:nvPicPr>
-                    <pic:cNvPr id="0" name="Kuva 3"/>
+                    <pic:cNvPr id="1" name="Tiko_HT_ER_v1.jpeg"/>
                     <pic:cNvPicPr/>
                   </pic:nvPicPr>
                   <pic:blipFill>
@@ -1051,7 +1051,7 @@
                   <pic:spPr>
                     <a:xfrm>
                       <a:off x="0" y="0"/>
-                      <a:ext cx="9537407" cy="5565418"/>
+                      <a:ext cx="9706882" cy="5758056"/>
                     </a:xfrm>
                     <a:prstGeom prst="rect">
                       <a:avLst/>
@@ -1080,10 +1080,10 @@
           <w:noProof/>
         </w:rPr>
         <w:drawing>
-          <wp:inline distT="0" distB="0" distL="0" distR="0" wp14:anchorId="78DEE726" wp14:editId="3B517C64">
-            <wp:extent cx="6602832" cy="8119803"/>
-            <wp:effectExtent l="0" t="0" r="7620" b="0"/>
-            <wp:docPr id="1340641707" name="Kuva 1"/>
+          <wp:inline distT="0" distB="0" distL="0" distR="0" wp14:anchorId="04CD7264" wp14:editId="3DA47413">
+            <wp:extent cx="6370655" cy="5797370"/>
+            <wp:effectExtent l="0" t="0" r="5080" b="0"/>
+            <wp:docPr id="2" name="Kuva 2" descr="Kuva, joka sisältää kohteen näyttökuva&#10;&#10;Kuvaus luotu automaattisesti"/>
             <wp:cNvGraphicFramePr>
               <a:graphicFrameLocks xmlns:a="http://schemas.openxmlformats.org/drawingml/2006/main" noChangeAspect="1"/>
             </wp:cNvGraphicFramePr>
@@ -1091,7 +1091,7 @@
               <a:graphicData uri="http://schemas.openxmlformats.org/drawingml/2006/picture">
                 <pic:pic xmlns:pic="http://schemas.openxmlformats.org/drawingml/2006/picture">
                   <pic:nvPicPr>
-                    <pic:cNvPr id="0" name="Kuva 1"/>
+                    <pic:cNvPr id="2" name="Tiko_HT_SQL_v1.jpeg"/>
                     <pic:cNvPicPr/>
                   </pic:nvPicPr>
                   <pic:blipFill>
@@ -1109,7 +1109,7 @@
                   <pic:spPr>
                     <a:xfrm>
                       <a:off x="0" y="0"/>
-                      <a:ext cx="6602832" cy="8119803"/>
+                      <a:ext cx="6430392" cy="5851731"/>
                     </a:xfrm>
                     <a:prstGeom prst="rect">
                       <a:avLst/>
@@ -1168,22 +1168,13 @@
         <w:spacing w:before="0" w:beforeAutospacing="0" w:after="0" w:afterAutospacing="0"/>
         <w:textAlignment w:val="baseline"/>
         <w:rPr>
-          <w:rFonts w:ascii="Segoe UI" w:hAnsi="Segoe UI" w:cs="Segoe UI"/>
-          <w:sz w:val="18"/>
-          <w:szCs w:val="18"/>
-          <w:lang w:val="fi-FI"/>
-        </w:rPr>
-      </w:pPr>
-      <w:r>
-        <w:rPr>
-          <w:rStyle w:val="eop"/>
-          <w:rFonts w:ascii="Calibri" w:hAnsi="Calibri" w:cs="Calibri"/>
-          <w:sz w:val="22"/>
-          <w:szCs w:val="22"/>
-          <w:lang w:val="fi-FI"/>
-        </w:rPr>
-        <w:t> </w:t>
-      </w:r>
+          <w:rStyle w:val="normaltextrun"/>
+          <w:rFonts w:ascii="Calibri" w:hAnsi="Calibri" w:cs="Calibri"/>
+          <w:sz w:val="22"/>
+          <w:szCs w:val="22"/>
+          <w:lang w:val="fi-FI"/>
+        </w:rPr>
+      </w:pPr>
     </w:p>
     <w:p>
       <w:pPr>
@@ -1206,7 +1197,17 @@
           <w:szCs w:val="22"/>
           <w:lang w:val="fi-FI"/>
         </w:rPr>
-        <w:t>Asiakkaalla voi olla useita työkohteita ja kukin työkohde liittyy aina yhteen asiakkaaseen. ASIAKAS ja TYOKOHDE relaatioiden välillä on siis 1:N suhde, joista N-puoli (työkohde) osallistuu täydellisesti. Tietokantakaaviossa TYOKOHDE-relaatioon lisätään siis ASIAKAS-relaation pääavain NOT NULL-määreellä varustettuna ja tästä tehdään viiteavain, joka viittaa ASIAKAS-relaation pääavaimeen.</w:t>
+        <w:t>Asiakkaalla voi olla useita ty</w:t>
+      </w:r>
+      <w:r>
+        <w:rPr>
+          <w:rStyle w:val="normaltextrun"/>
+          <w:rFonts w:ascii="Calibri" w:hAnsi="Calibri" w:cs="Calibri"/>
+          <w:sz w:val="22"/>
+          <w:szCs w:val="22"/>
+          <w:lang w:val="fi-FI"/>
+        </w:rPr>
+        <w:t>ökohteita ja kukin työkohde liittyy aina yhteen asiakkaaseen. ASIAKAS ja TYOKOHDE relaatioiden välillä on siis 1:N suhde, joista N-puoli (työkohde) osallistuu täydellisesti. Tietokantakaaviossa TYOKOHDE-relaatioon lisätään siis ASIAKAS-relaation pääavain NOT NULL-määreellä varustettuna ja tästä tehdään viiteavain, joka viittaa ASIAKAS-relaation pääavaimeen.</w:t>
       </w:r>
       <w:r>
         <w:rPr>
@@ -1564,15 +1565,6 @@
         <w:spacing w:before="0" w:beforeAutospacing="0" w:after="0" w:afterAutospacing="0"/>
         <w:textAlignment w:val="baseline"/>
         <w:rPr>
-          <w:rFonts w:ascii="Segoe UI" w:hAnsi="Segoe UI" w:cs="Segoe UI"/>
-          <w:color w:val="2F5496"/>
-          <w:sz w:val="18"/>
-          <w:szCs w:val="18"/>
-          <w:lang w:val="fi-FI"/>
-        </w:rPr>
-      </w:pPr>
-      <w:r>
-        <w:rPr>
           <w:rStyle w:val="normaltextrun"/>
           <w:rFonts w:ascii="Calibri Light" w:hAnsi="Calibri Light" w:cs="Calibri Light"/>
           <w:color w:val="2F5496"/>
@@ -1580,9 +1572,7 @@
           <w:szCs w:val="32"/>
           <w:lang w:val="fi-FI"/>
         </w:rPr>
-        <w:lastRenderedPageBreak/>
-        <w:t>Attribuuttien arvoalueet ja rajoitukset</w:t>
-      </w:r>
+      </w:pPr>
     </w:p>
     <w:p>
       <w:pPr>
@@ -1591,6 +1581,7 @@
         <w:textAlignment w:val="baseline"/>
         <w:rPr>
           <w:rFonts w:ascii="Segoe UI" w:hAnsi="Segoe UI" w:cs="Segoe UI"/>
+          <w:color w:val="2F5496"/>
           <w:sz w:val="18"/>
           <w:szCs w:val="18"/>
           <w:lang w:val="fi-FI"/>
@@ -1598,13 +1589,15 @@
       </w:pPr>
       <w:r>
         <w:rPr>
-          <w:rStyle w:val="eop"/>
-          <w:rFonts w:ascii="Calibri" w:hAnsi="Calibri" w:cs="Calibri"/>
-          <w:sz w:val="22"/>
-          <w:szCs w:val="22"/>
-          <w:lang w:val="fi-FI"/>
-        </w:rPr>
-        <w:t> </w:t>
+          <w:rStyle w:val="normaltextrun"/>
+          <w:rFonts w:ascii="Calibri Light" w:hAnsi="Calibri Light" w:cs="Calibri Light"/>
+          <w:color w:val="2F5496"/>
+          <w:sz w:val="32"/>
+          <w:szCs w:val="32"/>
+          <w:lang w:val="fi-FI"/>
+        </w:rPr>
+        <w:lastRenderedPageBreak/>
+        <w:t>Attribuuttien arvoalueet ja rajoitukset</w:t>
       </w:r>
     </w:p>
     <w:p>
@@ -1621,18 +1614,6 @@
       </w:pPr>
       <w:r>
         <w:rPr>
-          <w:rStyle w:val="normaltextrun"/>
-          <w:rFonts w:ascii="Calibri" w:hAnsi="Calibri" w:cs="Calibri"/>
-          <w:b/>
-          <w:bCs/>
-          <w:sz w:val="22"/>
-          <w:szCs w:val="22"/>
-          <w:lang w:val="fi-FI"/>
-        </w:rPr>
-        <w:t>ASIAKAS-relaatio:</w:t>
-      </w:r>
-      <w:r>
-        <w:rPr>
           <w:rStyle w:val="eop"/>
           <w:rFonts w:ascii="Calibri" w:hAnsi="Calibri" w:cs="Calibri"/>
           <w:sz w:val="22"/>
@@ -1658,11 +1639,13 @@
         <w:rPr>
           <w:rStyle w:val="normaltextrun"/>
           <w:rFonts w:ascii="Calibri" w:hAnsi="Calibri" w:cs="Calibri"/>
-          <w:sz w:val="22"/>
-          <w:szCs w:val="22"/>
-          <w:lang w:val="fi-FI"/>
-        </w:rPr>
-        <w:t>Etunimi (ENIMI) ja sukunimi (SNIMI) attribuuteille on kullekin varattu pituudeksi 40 merkkiä, jonka uskotaan riittävän asiakkaan nimen tallettamiseksi. Osoitteelle on varattu 100 merkkiä, koska tähän tulisi mahtua myös postinumero ja postitoimipaikka. Puhelinnumero ja sähköpostiosoite kentät sallivat NULL-arvoja, koska näitä tietoja asiakkaan ei katsota pakolliseksi luovuttaa.</w:t>
+          <w:b/>
+          <w:bCs/>
+          <w:sz w:val="22"/>
+          <w:szCs w:val="22"/>
+          <w:lang w:val="fi-FI"/>
+        </w:rPr>
+        <w:t>ASIAKAS-relaatio:</w:t>
       </w:r>
       <w:r>
         <w:rPr>
@@ -1681,15 +1664,32 @@
         <w:spacing w:before="0" w:beforeAutospacing="0" w:after="0" w:afterAutospacing="0"/>
         <w:textAlignment w:val="baseline"/>
         <w:rPr>
+          <w:rFonts w:ascii="Segoe UI" w:hAnsi="Segoe UI" w:cs="Segoe UI"/>
+          <w:sz w:val="18"/>
+          <w:szCs w:val="18"/>
+          <w:lang w:val="fi-FI"/>
+        </w:rPr>
+      </w:pPr>
+      <w:r>
+        <w:rPr>
           <w:rStyle w:val="normaltextrun"/>
           <w:rFonts w:ascii="Calibri" w:hAnsi="Calibri" w:cs="Calibri"/>
-          <w:b/>
-          <w:bCs/>
-          <w:sz w:val="22"/>
-          <w:szCs w:val="22"/>
-          <w:lang w:val="fi-FI"/>
-        </w:rPr>
-      </w:pPr>
+          <w:sz w:val="22"/>
+          <w:szCs w:val="22"/>
+          <w:lang w:val="fi-FI"/>
+        </w:rPr>
+        <w:t>Etunimi (ENIMI) ja sukunimi (SNIMI) attribuuteille on kullekin varattu pituudeksi 40 merkkiä, jonka uskotaan riittävän asiakkaan nimen tallettamiseksi. Osoitteelle on varattu 100 merkkiä, koska tähän tulisi mahtua myös postinumero ja postitoimipaikka. Puhelinnumero ja sähköpostiosoite kentät sallivat NULL-arvoja, koska näitä tietoja asiakkaan ei katsota pakolliseksi luovuttaa.</w:t>
+      </w:r>
+      <w:r>
+        <w:rPr>
+          <w:rStyle w:val="eop"/>
+          <w:rFonts w:ascii="Calibri" w:hAnsi="Calibri" w:cs="Calibri"/>
+          <w:sz w:val="22"/>
+          <w:szCs w:val="22"/>
+          <w:lang w:val="fi-FI"/>
+        </w:rPr>
+        <w:t> </w:t>
+      </w:r>
     </w:p>
     <w:p>
       <w:pPr>
@@ -1697,6 +1697,22 @@
         <w:spacing w:before="0" w:beforeAutospacing="0" w:after="0" w:afterAutospacing="0"/>
         <w:textAlignment w:val="baseline"/>
         <w:rPr>
+          <w:rStyle w:val="normaltextrun"/>
+          <w:rFonts w:ascii="Calibri" w:hAnsi="Calibri" w:cs="Calibri"/>
+          <w:b/>
+          <w:bCs/>
+          <w:sz w:val="22"/>
+          <w:szCs w:val="22"/>
+          <w:lang w:val="fi-FI"/>
+        </w:rPr>
+      </w:pPr>
+    </w:p>
+    <w:p>
+      <w:pPr>
+        <w:pStyle w:val="paragraph"/>
+        <w:spacing w:before="0" w:beforeAutospacing="0" w:after="0" w:afterAutospacing="0"/>
+        <w:textAlignment w:val="baseline"/>
+        <w:rPr>
           <w:rFonts w:ascii="Segoe UI" w:hAnsi="Segoe UI" w:cs="Segoe UI"/>
           <w:sz w:val="18"/>
           <w:szCs w:val="18"/>
@@ -1744,7 +1760,27 @@
           <w:szCs w:val="22"/>
           <w:lang w:val="fi-FI"/>
         </w:rPr>
-        <w:t>Tyyppi-sarake kuvastaa työn nykyistä tilaa (esim. urakkatarjous, urakkasopimus, jne.) ja tälle sarakkeelle riittää 30 merkkiä. Työkohteella on myöskin osoite ja tälle katsotaan asiakkaan osoitteen tavoin riittävän 100 merkkiä. Työkohteella on myös </w:t>
+        <w:t>Tyyppi-sarake kuvastaa työn nykyistä tilaa (esim. urakkatarjous, urakkasopimus, jne.) ja tälle sarakkeelle riittää 30 merkkiä. </w:t>
+      </w:r>
+      <w:r>
+        <w:rPr>
+          <w:rStyle w:val="normaltextrun"/>
+          <w:rFonts w:ascii="Calibri" w:hAnsi="Calibri" w:cs="Calibri"/>
+          <w:sz w:val="22"/>
+          <w:szCs w:val="22"/>
+          <w:lang w:val="fi-FI"/>
+        </w:rPr>
+        <w:t xml:space="preserve">Tarjous-sarake on BOOLEAN-tyyppinen ja kertoo siis tiedon siitä, onko työkohteesta annettu tarjous hyväksytty vai ei. </w:t>
+      </w:r>
+      <w:r>
+        <w:rPr>
+          <w:rStyle w:val="normaltextrun"/>
+          <w:rFonts w:ascii="Calibri" w:hAnsi="Calibri" w:cs="Calibri"/>
+          <w:sz w:val="22"/>
+          <w:szCs w:val="22"/>
+          <w:lang w:val="fi-FI"/>
+        </w:rPr>
+        <w:t>Työkohteella on myöskin osoite ja tälle katsotaan asiakkaan osoitteen tavoin riittävän 100 merkkiä. Työkohteella on myös </w:t>
       </w:r>
       <w:proofErr w:type="spellStart"/>
       <w:r>
@@ -2062,6 +2098,16 @@
         </w:rPr>
         <w:t> </w:t>
       </w:r>
+      <w:r>
+        <w:rPr>
+          <w:rStyle w:val="eop"/>
+          <w:rFonts w:ascii="Calibri" w:hAnsi="Calibri" w:cs="Calibri"/>
+          <w:sz w:val="22"/>
+          <w:szCs w:val="22"/>
+          <w:lang w:val="fi-FI"/>
+        </w:rPr>
+        <w:t>Laskuun liittyy myös tieto siitä, paljonko sen perintäkulut ovat (muistutuslaskuihin lisätään kuhunkin laskutuslisä 5€).</w:t>
+      </w:r>
     </w:p>
     <w:p>
       <w:pPr>
@@ -2296,7 +2342,7 @@
           <w:szCs w:val="22"/>
           <w:lang w:val="fi-FI"/>
         </w:rPr>
-        <w:t>Tarvikkeella on oltava nimi (60 merkkiä riittää pituudeksi) ja yksikkö (esim. kpl tai metri, tässä pituudeksi riittää 20 merkkiä) ja nämä sarakkeet eivät saa sisältää NULL-arvoja. Varastotilanne on myös aina tiedettävä, eli vaikka jotain tarviketta ei varastossa olisi, niin arvo olisi tällöin 0, ei NULL. Tarvikkeelle on myös tiedettävä sen sisäänostohinta (hinta saa olla mitä tahansa 0 ja miljoonan väliltä) ja myynnistä haluttu katteen suuruus (tämä ilmoitetaan prosenttiyksiköinä ja koska katteeksi voidaan haluta yli 100%, arvoalueeksi määritellään NUMERIC (6,2)), joten näiden arvo ei saa myöskään olla NULL. Tarvikkeella on tila-attribuutti, joka kertoo siitä, onko tarvikkeen tilanne (esim. hinta) päivittynyt eli onko </w:t>
+        <w:t>Tarvikkeella on oltava nimi (60 merkkiä riittää pituudeksi) ja yksikkö (esim. kpl tai metri, tässä pituudeksi riittää 20 merkkiä) ja nämä sarakkeet eivät saa sisältää NULL-arvoja. Tarvikkeelle on myös tiedettävä sen sisäänostohinta (hinta saa olla mitä tahansa 0 ja miljoonan väliltä) ja myynnistä haluttu katteen suuruus (tämä ilmoitetaan prosenttiyksiköinä ja koska katteeksi voidaan haluta yli 100%, arvoalueeksi määritellään NUMERIC (6,2)), joten näiden arvo ei saa myöskään olla NULL. Tarvikkeella on tila-attribuutti, joka kertoo siitä, onko tarvikkeen tilanne (esim. hinta) päivittynyt eli onko </w:t>
       </w:r>
       <w:proofErr w:type="spellStart"/>
       <w:r>
@@ -2385,6 +2431,7 @@
           <w:szCs w:val="22"/>
           <w:lang w:val="fi-FI"/>
         </w:rPr>
+        <w:lastRenderedPageBreak/>
         <w:t>SISALTAA-relaatio:</w:t>
       </w:r>
       <w:r>
@@ -2404,39 +2451,51 @@
         <w:spacing w:before="0" w:beforeAutospacing="0" w:after="0" w:afterAutospacing="0"/>
         <w:textAlignment w:val="baseline"/>
         <w:rPr>
+          <w:rStyle w:val="eop"/>
+          <w:rFonts w:ascii="Calibri" w:hAnsi="Calibri" w:cs="Calibri"/>
+          <w:sz w:val="22"/>
+          <w:szCs w:val="22"/>
+          <w:lang w:val="fi-FI"/>
+        </w:rPr>
+      </w:pPr>
+      <w:r>
+        <w:rPr>
+          <w:rStyle w:val="normaltextrun"/>
+          <w:rFonts w:ascii="Calibri" w:hAnsi="Calibri" w:cs="Calibri"/>
+          <w:sz w:val="22"/>
+          <w:szCs w:val="22"/>
+          <w:lang w:val="fi-FI"/>
+        </w:rPr>
+        <w:t>Vastaavasti, kuin TEHDAAN-relaation tapauksessa, Lkm-sarake kuvaa sitä montako yksikköä kutakin tarviketta liittyy yhteen työkohteeseen, eli lukumäärä ei voi olla NULL, kun jotakin tarviketta tarvitaan työkohteessa. Ale-sarake kuvastaa tarvikkeesta annetun alennusprosentin ja tähän riittää NUMERIC (5,2) koska alennusprosentiksi ei haluta antaa yli 100%. Tämän sarakkeen arvo voi olla NULL, koska alennusta ei välttämättä anneta.</w:t>
+      </w:r>
+      <w:r>
+        <w:rPr>
+          <w:rStyle w:val="eop"/>
+          <w:rFonts w:ascii="Calibri" w:hAnsi="Calibri" w:cs="Calibri"/>
+          <w:sz w:val="22"/>
+          <w:szCs w:val="22"/>
+          <w:lang w:val="fi-FI"/>
+        </w:rPr>
+        <w:t> </w:t>
+      </w:r>
+    </w:p>
+    <w:p>
+      <w:pPr>
+        <w:pStyle w:val="paragraph"/>
+        <w:spacing w:before="0" w:beforeAutospacing="0" w:after="0" w:afterAutospacing="0"/>
+        <w:textAlignment w:val="baseline"/>
+        <w:rPr>
           <w:rFonts w:ascii="Segoe UI" w:hAnsi="Segoe UI" w:cs="Segoe UI"/>
           <w:sz w:val="18"/>
           <w:szCs w:val="18"/>
           <w:lang w:val="fi-FI"/>
         </w:rPr>
       </w:pPr>
-      <w:r>
-        <w:rPr>
-          <w:rStyle w:val="normaltextrun"/>
-          <w:rFonts w:ascii="Calibri" w:hAnsi="Calibri" w:cs="Calibri"/>
-          <w:sz w:val="22"/>
-          <w:szCs w:val="22"/>
-          <w:lang w:val="fi-FI"/>
-        </w:rPr>
-        <w:t>Vastaavasti, kuin TEHDAAN-relaation tapauksessa, Lkm-sarake kuvaa sitä montako yksikköä kutakin tarviketta liittyy yhteen työkohteeseen, eli lukumäärä ei voi olla NULL, kun jotakin tarviketta tarvitaan työkohteessa. Ale-sarake kuvastaa tarvikkeesta annetun alennusprosentin ja tähän riittää NUMERIC (5,2) koska alennusprosentiksi ei haluta antaa yli 100%. Tämän sarakkeen arvo voi olla NULL, koska alennusta ei välttämättä anneta.</w:t>
-      </w:r>
-      <w:r>
-        <w:rPr>
-          <w:rStyle w:val="eop"/>
-          <w:rFonts w:ascii="Calibri" w:hAnsi="Calibri" w:cs="Calibri"/>
-          <w:sz w:val="22"/>
-          <w:szCs w:val="22"/>
-          <w:lang w:val="fi-FI"/>
-        </w:rPr>
-        <w:t> </w:t>
-      </w:r>
     </w:p>
     <w:p>
       <w:pPr>
         <w:pStyle w:val="Otsikko1"/>
       </w:pPr>
-      <w:bookmarkStart w:id="0" w:name="_GoBack"/>
-      <w:bookmarkEnd w:id="0"/>
       <w:r>
         <w:t>Tapahtumat</w:t>
       </w:r>
@@ -3415,6 +3474,7 @@
         <w:ind w:firstLine="0"/>
         <w:textAlignment w:val="baseline"/>
         <w:rPr>
+          <w:rStyle w:val="eop"/>
           <w:rFonts w:ascii="Calibri" w:hAnsi="Calibri" w:cs="Calibri"/>
           <w:sz w:val="22"/>
           <w:szCs w:val="22"/>
@@ -3441,6 +3501,19 @@
         </w:rPr>
         <w:t> </w:t>
       </w:r>
+    </w:p>
+    <w:p>
+      <w:pPr>
+        <w:pStyle w:val="paragraph"/>
+        <w:spacing w:before="0" w:beforeAutospacing="0" w:after="0" w:afterAutospacing="0"/>
+        <w:textAlignment w:val="baseline"/>
+        <w:rPr>
+          <w:rFonts w:ascii="Calibri" w:hAnsi="Calibri" w:cs="Calibri"/>
+          <w:sz w:val="22"/>
+          <w:szCs w:val="22"/>
+          <w:lang w:val="fi-FI"/>
+        </w:rPr>
+      </w:pPr>
     </w:p>
     <w:p>
       <w:pPr>
@@ -3768,6 +3841,7 @@
         <w:ind w:firstLine="0"/>
         <w:textAlignment w:val="baseline"/>
         <w:rPr>
+          <w:rStyle w:val="eop"/>
           <w:rFonts w:ascii="Calibri" w:hAnsi="Calibri" w:cs="Calibri"/>
           <w:sz w:val="22"/>
           <w:szCs w:val="22"/>
@@ -3794,6 +3868,19 @@
         </w:rPr>
         <w:t> </w:t>
       </w:r>
+    </w:p>
+    <w:p>
+      <w:pPr>
+        <w:pStyle w:val="paragraph"/>
+        <w:spacing w:before="0" w:beforeAutospacing="0" w:after="0" w:afterAutospacing="0"/>
+        <w:textAlignment w:val="baseline"/>
+        <w:rPr>
+          <w:rFonts w:ascii="Calibri" w:hAnsi="Calibri" w:cs="Calibri"/>
+          <w:sz w:val="22"/>
+          <w:szCs w:val="22"/>
+          <w:lang w:val="fi-FI"/>
+        </w:rPr>
+      </w:pPr>
     </w:p>
     <w:p>
       <w:pPr>
@@ -3887,7 +3974,27 @@
           <w:szCs w:val="22"/>
           <w:lang w:val="fi-FI"/>
         </w:rPr>
-        <w:t>Jos arvo löytyy, vaihda vanhan rivin tila-attribuutti arvoon muuttunut.</w:t>
+        <w:t xml:space="preserve">Jos arvo löytyy, vaihda vanhan rivin tila-attribuutti arvoon </w:t>
+      </w:r>
+      <w:r>
+        <w:rPr>
+          <w:rStyle w:val="normaltextrun"/>
+          <w:rFonts w:ascii="Calibri" w:hAnsi="Calibri" w:cs="Calibri"/>
+          <w:sz w:val="22"/>
+          <w:szCs w:val="22"/>
+          <w:lang w:val="fi-FI"/>
+        </w:rPr>
+        <w:t>’vanhentunut’</w:t>
+      </w:r>
+      <w:r>
+        <w:rPr>
+          <w:rStyle w:val="normaltextrun"/>
+          <w:rFonts w:ascii="Calibri" w:hAnsi="Calibri" w:cs="Calibri"/>
+          <w:sz w:val="22"/>
+          <w:szCs w:val="22"/>
+          <w:lang w:val="fi-FI"/>
+        </w:rPr>
+        <w:t>.</w:t>
       </w:r>
       <w:r>
         <w:rPr>
@@ -6010,36 +6117,728 @@
           <w:szCs w:val="22"/>
           <w:lang w:val="en-US"/>
         </w:rPr>
+        <w:t xml:space="preserve">  </w:t>
+      </w:r>
+      <w:proofErr w:type="spellStart"/>
+      <w:r>
+        <w:rPr>
+          <w:rFonts w:asciiTheme="minorHAnsi" w:eastAsiaTheme="minorHAnsi" w:hAnsiTheme="minorHAnsi" w:cstheme="minorBidi"/>
+          <w:color w:val="auto"/>
+          <w:sz w:val="22"/>
+          <w:szCs w:val="22"/>
+          <w:lang w:val="en-US"/>
+        </w:rPr>
+        <w:t>maksupvm</w:t>
+      </w:r>
+      <w:proofErr w:type="spellEnd"/>
+      <w:r>
+        <w:rPr>
+          <w:rFonts w:asciiTheme="minorHAnsi" w:eastAsiaTheme="minorHAnsi" w:hAnsiTheme="minorHAnsi" w:cstheme="minorBidi"/>
+          <w:color w:val="auto"/>
+          <w:sz w:val="22"/>
+          <w:szCs w:val="22"/>
+          <w:lang w:val="en-US"/>
+        </w:rPr>
+        <w:t xml:space="preserve"> DATE,</w:t>
+      </w:r>
+    </w:p>
+    <w:p>
+      <w:pPr>
+        <w:pStyle w:val="Otsikko1"/>
+        <w:rPr>
+          <w:rFonts w:asciiTheme="minorHAnsi" w:eastAsiaTheme="minorEastAsia" w:hAnsiTheme="minorHAnsi" w:cstheme="minorBidi"/>
+          <w:color w:val="auto"/>
+          <w:sz w:val="22"/>
+          <w:szCs w:val="22"/>
+          <w:lang w:val="en-US"/>
+        </w:rPr>
+      </w:pPr>
+      <w:r>
+        <w:rPr>
+          <w:rFonts w:asciiTheme="minorHAnsi" w:eastAsiaTheme="minorEastAsia" w:hAnsiTheme="minorHAnsi" w:cstheme="minorBidi"/>
+          <w:color w:val="auto"/>
+          <w:sz w:val="22"/>
+          <w:szCs w:val="22"/>
+          <w:lang w:val="en-US"/>
+        </w:rPr>
         <w:lastRenderedPageBreak/>
         <w:t xml:space="preserve">  </w:t>
       </w:r>
       <w:proofErr w:type="spellStart"/>
       <w:r>
         <w:rPr>
-          <w:rFonts w:asciiTheme="minorHAnsi" w:eastAsiaTheme="minorHAnsi" w:hAnsiTheme="minorHAnsi" w:cstheme="minorBidi"/>
-          <w:color w:val="auto"/>
-          <w:sz w:val="22"/>
-          <w:szCs w:val="22"/>
-          <w:lang w:val="en-US"/>
-        </w:rPr>
-        <w:t>maksupvm</w:t>
+          <w:rFonts w:asciiTheme="minorHAnsi" w:eastAsiaTheme="minorEastAsia" w:hAnsiTheme="minorHAnsi" w:cstheme="minorBidi"/>
+          <w:color w:val="auto"/>
+          <w:sz w:val="22"/>
+          <w:szCs w:val="22"/>
+          <w:lang w:val="en-US"/>
+        </w:rPr>
+        <w:t>tila</w:t>
       </w:r>
       <w:proofErr w:type="spellEnd"/>
       <w:r>
         <w:rPr>
-          <w:rFonts w:asciiTheme="minorHAnsi" w:eastAsiaTheme="minorHAnsi" w:hAnsiTheme="minorHAnsi" w:cstheme="minorBidi"/>
-          <w:color w:val="auto"/>
-          <w:sz w:val="22"/>
-          <w:szCs w:val="22"/>
-          <w:lang w:val="en-US"/>
-        </w:rPr>
-        <w:t xml:space="preserve"> DATE,</w:t>
+          <w:rFonts w:asciiTheme="minorHAnsi" w:eastAsiaTheme="minorEastAsia" w:hAnsiTheme="minorHAnsi" w:cstheme="minorBidi"/>
+          <w:color w:val="auto"/>
+          <w:sz w:val="22"/>
+          <w:szCs w:val="22"/>
+          <w:lang w:val="en-US"/>
+        </w:rPr>
+        <w:t xml:space="preserve"> VARCHAR(10)</w:t>
+      </w:r>
+      <w:r>
+        <w:rPr>
+          <w:rFonts w:asciiTheme="minorHAnsi" w:eastAsiaTheme="minorEastAsia" w:hAnsiTheme="minorHAnsi" w:cstheme="minorBidi"/>
+          <w:color w:val="auto"/>
+          <w:sz w:val="22"/>
+          <w:szCs w:val="22"/>
+          <w:lang w:val="en-US"/>
+        </w:rPr>
+        <w:t xml:space="preserve"> DEFAULT ‘</w:t>
+      </w:r>
+      <w:proofErr w:type="spellStart"/>
+      <w:r>
+        <w:rPr>
+          <w:rFonts w:asciiTheme="minorHAnsi" w:eastAsiaTheme="minorEastAsia" w:hAnsiTheme="minorHAnsi" w:cstheme="minorBidi"/>
+          <w:color w:val="auto"/>
+          <w:sz w:val="22"/>
+          <w:szCs w:val="22"/>
+          <w:lang w:val="en-US"/>
+        </w:rPr>
+        <w:t>kesken</w:t>
+      </w:r>
+      <w:proofErr w:type="spellEnd"/>
+      <w:r>
+        <w:rPr>
+          <w:rFonts w:asciiTheme="minorHAnsi" w:eastAsiaTheme="minorEastAsia" w:hAnsiTheme="minorHAnsi" w:cstheme="minorBidi"/>
+          <w:color w:val="auto"/>
+          <w:sz w:val="22"/>
+          <w:szCs w:val="22"/>
+          <w:lang w:val="en-US"/>
+        </w:rPr>
+        <w:t>’</w:t>
+      </w:r>
+      <w:r>
+        <w:rPr>
+          <w:rFonts w:asciiTheme="minorHAnsi" w:eastAsiaTheme="minorEastAsia" w:hAnsiTheme="minorHAnsi" w:cstheme="minorBidi"/>
+          <w:color w:val="auto"/>
+          <w:sz w:val="22"/>
+          <w:szCs w:val="22"/>
+          <w:lang w:val="en-US"/>
+        </w:rPr>
+        <w:t xml:space="preserve"> NOT NULL,</w:t>
       </w:r>
     </w:p>
     <w:p>
       <w:pPr>
         <w:pStyle w:val="Otsikko1"/>
         <w:rPr>
+          <w:rFonts w:asciiTheme="minorHAnsi" w:eastAsiaTheme="minorHAnsi" w:hAnsiTheme="minorHAnsi" w:cstheme="minorBidi"/>
+          <w:color w:val="auto"/>
+          <w:sz w:val="22"/>
+          <w:szCs w:val="22"/>
+          <w:lang w:val="en-US"/>
+        </w:rPr>
+      </w:pPr>
+      <w:r>
+        <w:rPr>
+          <w:rFonts w:asciiTheme="minorHAnsi" w:eastAsiaTheme="minorHAnsi" w:hAnsiTheme="minorHAnsi" w:cstheme="minorBidi"/>
+          <w:color w:val="auto"/>
+          <w:sz w:val="22"/>
+          <w:szCs w:val="22"/>
+          <w:lang w:val="en-US"/>
+        </w:rPr>
+        <w:t xml:space="preserve">  FOREIGN KEY (</w:t>
+      </w:r>
+      <w:proofErr w:type="spellStart"/>
+      <w:r>
+        <w:rPr>
+          <w:rFonts w:asciiTheme="minorHAnsi" w:eastAsiaTheme="minorHAnsi" w:hAnsiTheme="minorHAnsi" w:cstheme="minorBidi"/>
+          <w:color w:val="auto"/>
+          <w:sz w:val="22"/>
+          <w:szCs w:val="22"/>
+          <w:lang w:val="en-US"/>
+        </w:rPr>
+        <w:t>asiakasid</w:t>
+      </w:r>
+      <w:proofErr w:type="spellEnd"/>
+      <w:r>
+        <w:rPr>
+          <w:rFonts w:asciiTheme="minorHAnsi" w:eastAsiaTheme="minorHAnsi" w:hAnsiTheme="minorHAnsi" w:cstheme="minorBidi"/>
+          <w:color w:val="auto"/>
+          <w:sz w:val="22"/>
+          <w:szCs w:val="22"/>
+          <w:lang w:val="en-US"/>
+        </w:rPr>
+        <w:t xml:space="preserve">) REFERENCES </w:t>
+      </w:r>
+      <w:proofErr w:type="spellStart"/>
+      <w:r>
+        <w:rPr>
+          <w:rFonts w:asciiTheme="minorHAnsi" w:eastAsiaTheme="minorHAnsi" w:hAnsiTheme="minorHAnsi" w:cstheme="minorBidi"/>
+          <w:color w:val="auto"/>
+          <w:sz w:val="22"/>
+          <w:szCs w:val="22"/>
+          <w:lang w:val="en-US"/>
+        </w:rPr>
+        <w:t>asiakas</w:t>
+      </w:r>
+      <w:proofErr w:type="spellEnd"/>
+      <w:r>
+        <w:rPr>
+          <w:rFonts w:asciiTheme="minorHAnsi" w:eastAsiaTheme="minorHAnsi" w:hAnsiTheme="minorHAnsi" w:cstheme="minorBidi"/>
+          <w:color w:val="auto"/>
+          <w:sz w:val="22"/>
+          <w:szCs w:val="22"/>
+          <w:lang w:val="en-US"/>
+        </w:rPr>
+        <w:t>(</w:t>
+      </w:r>
+      <w:proofErr w:type="spellStart"/>
+      <w:r>
+        <w:rPr>
+          <w:rFonts w:asciiTheme="minorHAnsi" w:eastAsiaTheme="minorHAnsi" w:hAnsiTheme="minorHAnsi" w:cstheme="minorBidi"/>
+          <w:color w:val="auto"/>
+          <w:sz w:val="22"/>
+          <w:szCs w:val="22"/>
+          <w:lang w:val="en-US"/>
+        </w:rPr>
+        <w:t>asiakasid</w:t>
+      </w:r>
+      <w:proofErr w:type="spellEnd"/>
+      <w:r>
+        <w:rPr>
+          <w:rFonts w:asciiTheme="minorHAnsi" w:eastAsiaTheme="minorHAnsi" w:hAnsiTheme="minorHAnsi" w:cstheme="minorBidi"/>
+          <w:color w:val="auto"/>
+          <w:sz w:val="22"/>
+          <w:szCs w:val="22"/>
+          <w:lang w:val="en-US"/>
+        </w:rPr>
+        <w:t>),</w:t>
+      </w:r>
+    </w:p>
+    <w:p>
+      <w:pPr>
+        <w:pStyle w:val="Otsikko1"/>
+        <w:rPr>
+          <w:rFonts w:asciiTheme="minorHAnsi" w:eastAsiaTheme="minorHAnsi" w:hAnsiTheme="minorHAnsi" w:cstheme="minorBidi"/>
+          <w:color w:val="auto"/>
+          <w:sz w:val="22"/>
+          <w:szCs w:val="22"/>
+          <w:lang w:val="en-US"/>
+        </w:rPr>
+      </w:pPr>
+      <w:r>
+        <w:rPr>
+          <w:rFonts w:asciiTheme="minorHAnsi" w:eastAsiaTheme="minorHAnsi" w:hAnsiTheme="minorHAnsi" w:cstheme="minorBidi"/>
+          <w:color w:val="auto"/>
+          <w:sz w:val="22"/>
+          <w:szCs w:val="22"/>
+          <w:lang w:val="en-US"/>
+        </w:rPr>
+        <w:t xml:space="preserve">  FOREIGN KEY (</w:t>
+      </w:r>
+      <w:proofErr w:type="spellStart"/>
+      <w:r>
+        <w:rPr>
+          <w:rFonts w:asciiTheme="minorHAnsi" w:eastAsiaTheme="minorHAnsi" w:hAnsiTheme="minorHAnsi" w:cstheme="minorBidi"/>
+          <w:color w:val="auto"/>
+          <w:sz w:val="22"/>
+          <w:szCs w:val="22"/>
+          <w:lang w:val="en-US"/>
+        </w:rPr>
+        <w:t>kohdeid</w:t>
+      </w:r>
+      <w:proofErr w:type="spellEnd"/>
+      <w:r>
+        <w:rPr>
+          <w:rFonts w:asciiTheme="minorHAnsi" w:eastAsiaTheme="minorHAnsi" w:hAnsiTheme="minorHAnsi" w:cstheme="minorBidi"/>
+          <w:color w:val="auto"/>
+          <w:sz w:val="22"/>
+          <w:szCs w:val="22"/>
+          <w:lang w:val="en-US"/>
+        </w:rPr>
+        <w:t xml:space="preserve">) REFERENCES </w:t>
+      </w:r>
+      <w:proofErr w:type="spellStart"/>
+      <w:r>
+        <w:rPr>
+          <w:rFonts w:asciiTheme="minorHAnsi" w:eastAsiaTheme="minorHAnsi" w:hAnsiTheme="minorHAnsi" w:cstheme="minorBidi"/>
+          <w:color w:val="auto"/>
+          <w:sz w:val="22"/>
+          <w:szCs w:val="22"/>
+          <w:lang w:val="en-US"/>
+        </w:rPr>
+        <w:t>tyokohde</w:t>
+      </w:r>
+      <w:proofErr w:type="spellEnd"/>
+      <w:r>
+        <w:rPr>
+          <w:rFonts w:asciiTheme="minorHAnsi" w:eastAsiaTheme="minorHAnsi" w:hAnsiTheme="minorHAnsi" w:cstheme="minorBidi"/>
+          <w:color w:val="auto"/>
+          <w:sz w:val="22"/>
+          <w:szCs w:val="22"/>
+          <w:lang w:val="en-US"/>
+        </w:rPr>
+        <w:t>(</w:t>
+      </w:r>
+      <w:proofErr w:type="spellStart"/>
+      <w:r>
+        <w:rPr>
+          <w:rFonts w:asciiTheme="minorHAnsi" w:eastAsiaTheme="minorHAnsi" w:hAnsiTheme="minorHAnsi" w:cstheme="minorBidi"/>
+          <w:color w:val="auto"/>
+          <w:sz w:val="22"/>
+          <w:szCs w:val="22"/>
+          <w:lang w:val="en-US"/>
+        </w:rPr>
+        <w:t>kohdeid</w:t>
+      </w:r>
+      <w:proofErr w:type="spellEnd"/>
+      <w:r>
+        <w:rPr>
+          <w:rFonts w:asciiTheme="minorHAnsi" w:eastAsiaTheme="minorHAnsi" w:hAnsiTheme="minorHAnsi" w:cstheme="minorBidi"/>
+          <w:color w:val="auto"/>
+          <w:sz w:val="22"/>
+          <w:szCs w:val="22"/>
+          <w:lang w:val="en-US"/>
+        </w:rPr>
+        <w:t>),</w:t>
+      </w:r>
+    </w:p>
+    <w:p>
+      <w:pPr>
+        <w:pStyle w:val="Otsikko1"/>
+        <w:rPr>
+          <w:rFonts w:asciiTheme="minorHAnsi" w:eastAsiaTheme="minorHAnsi" w:hAnsiTheme="minorHAnsi" w:cstheme="minorBidi"/>
+          <w:color w:val="auto"/>
+          <w:sz w:val="22"/>
+          <w:szCs w:val="22"/>
+          <w:lang w:val="en-US"/>
+        </w:rPr>
+      </w:pPr>
+      <w:r>
+        <w:rPr>
+          <w:rFonts w:asciiTheme="minorHAnsi" w:eastAsiaTheme="minorHAnsi" w:hAnsiTheme="minorHAnsi" w:cstheme="minorBidi"/>
+          <w:color w:val="auto"/>
+          <w:sz w:val="22"/>
+          <w:szCs w:val="22"/>
+          <w:lang w:val="en-US"/>
+        </w:rPr>
+        <w:t xml:space="preserve">  FOREIGN KEY (</w:t>
+      </w:r>
+      <w:proofErr w:type="spellStart"/>
+      <w:r>
+        <w:rPr>
+          <w:rFonts w:asciiTheme="minorHAnsi" w:eastAsiaTheme="minorHAnsi" w:hAnsiTheme="minorHAnsi" w:cstheme="minorBidi"/>
+          <w:color w:val="auto"/>
+          <w:sz w:val="22"/>
+          <w:szCs w:val="22"/>
+          <w:lang w:val="en-US"/>
+        </w:rPr>
+        <w:t>edeltavaid</w:t>
+      </w:r>
+      <w:proofErr w:type="spellEnd"/>
+      <w:r>
+        <w:rPr>
+          <w:rFonts w:asciiTheme="minorHAnsi" w:eastAsiaTheme="minorHAnsi" w:hAnsiTheme="minorHAnsi" w:cstheme="minorBidi"/>
+          <w:color w:val="auto"/>
+          <w:sz w:val="22"/>
+          <w:szCs w:val="22"/>
+          <w:lang w:val="en-US"/>
+        </w:rPr>
+        <w:t xml:space="preserve">) REFERENCES </w:t>
+      </w:r>
+      <w:proofErr w:type="spellStart"/>
+      <w:r>
+        <w:rPr>
+          <w:rFonts w:asciiTheme="minorHAnsi" w:eastAsiaTheme="minorHAnsi" w:hAnsiTheme="minorHAnsi" w:cstheme="minorBidi"/>
+          <w:color w:val="auto"/>
+          <w:sz w:val="22"/>
+          <w:szCs w:val="22"/>
+          <w:lang w:val="en-US"/>
+        </w:rPr>
+        <w:t>lasku</w:t>
+      </w:r>
+      <w:proofErr w:type="spellEnd"/>
+      <w:r>
+        <w:rPr>
+          <w:rFonts w:asciiTheme="minorHAnsi" w:eastAsiaTheme="minorHAnsi" w:hAnsiTheme="minorHAnsi" w:cstheme="minorBidi"/>
+          <w:color w:val="auto"/>
+          <w:sz w:val="22"/>
+          <w:szCs w:val="22"/>
+          <w:lang w:val="en-US"/>
+        </w:rPr>
+        <w:t>(</w:t>
+      </w:r>
+      <w:proofErr w:type="spellStart"/>
+      <w:r>
+        <w:rPr>
+          <w:rFonts w:asciiTheme="minorHAnsi" w:eastAsiaTheme="minorHAnsi" w:hAnsiTheme="minorHAnsi" w:cstheme="minorBidi"/>
+          <w:color w:val="auto"/>
+          <w:sz w:val="22"/>
+          <w:szCs w:val="22"/>
+          <w:lang w:val="en-US"/>
+        </w:rPr>
+        <w:t>laskuid</w:t>
+      </w:r>
+      <w:proofErr w:type="spellEnd"/>
+      <w:r>
+        <w:rPr>
+          <w:rFonts w:asciiTheme="minorHAnsi" w:eastAsiaTheme="minorHAnsi" w:hAnsiTheme="minorHAnsi" w:cstheme="minorBidi"/>
+          <w:color w:val="auto"/>
+          <w:sz w:val="22"/>
+          <w:szCs w:val="22"/>
+          <w:lang w:val="en-US"/>
+        </w:rPr>
+        <w:t>)</w:t>
+      </w:r>
+    </w:p>
+    <w:p>
+      <w:pPr>
+        <w:pStyle w:val="Otsikko1"/>
+        <w:rPr>
+          <w:rFonts w:asciiTheme="minorHAnsi" w:eastAsiaTheme="minorHAnsi" w:hAnsiTheme="minorHAnsi" w:cstheme="minorBidi"/>
+          <w:color w:val="auto"/>
+          <w:sz w:val="22"/>
+          <w:szCs w:val="22"/>
+          <w:lang w:val="en-US"/>
+        </w:rPr>
+      </w:pPr>
+      <w:r>
+        <w:rPr>
+          <w:rFonts w:asciiTheme="minorHAnsi" w:eastAsiaTheme="minorHAnsi" w:hAnsiTheme="minorHAnsi" w:cstheme="minorBidi"/>
+          <w:color w:val="auto"/>
+          <w:sz w:val="22"/>
+          <w:szCs w:val="22"/>
+          <w:lang w:val="en-US"/>
+        </w:rPr>
+        <w:t>);</w:t>
+      </w:r>
+    </w:p>
+    <w:p>
+      <w:pPr>
+        <w:pStyle w:val="Otsikko1"/>
+        <w:rPr>
+          <w:rFonts w:asciiTheme="minorHAnsi" w:eastAsiaTheme="minorHAnsi" w:hAnsiTheme="minorHAnsi" w:cstheme="minorBidi"/>
+          <w:color w:val="auto"/>
+          <w:sz w:val="22"/>
+          <w:szCs w:val="22"/>
+          <w:lang w:val="en-US"/>
+        </w:rPr>
+      </w:pPr>
+    </w:p>
+    <w:p>
+      <w:pPr>
+        <w:pStyle w:val="Otsikko1"/>
+        <w:rPr>
+          <w:rFonts w:asciiTheme="minorHAnsi" w:eastAsiaTheme="minorHAnsi" w:hAnsiTheme="minorHAnsi" w:cstheme="minorBidi"/>
+          <w:color w:val="auto"/>
+          <w:sz w:val="22"/>
+          <w:szCs w:val="22"/>
+          <w:lang w:val="en-US"/>
+        </w:rPr>
+      </w:pPr>
+      <w:r>
+        <w:rPr>
+          <w:rFonts w:asciiTheme="minorHAnsi" w:eastAsiaTheme="minorHAnsi" w:hAnsiTheme="minorHAnsi" w:cstheme="minorBidi"/>
+          <w:color w:val="auto"/>
+          <w:sz w:val="22"/>
+          <w:szCs w:val="22"/>
+          <w:lang w:val="en-US"/>
+        </w:rPr>
+        <w:t xml:space="preserve">CREATE TABLE </w:t>
+      </w:r>
+      <w:proofErr w:type="spellStart"/>
+      <w:r>
+        <w:rPr>
+          <w:rFonts w:asciiTheme="minorHAnsi" w:eastAsiaTheme="minorHAnsi" w:hAnsiTheme="minorHAnsi" w:cstheme="minorBidi"/>
+          <w:color w:val="auto"/>
+          <w:sz w:val="22"/>
+          <w:szCs w:val="22"/>
+          <w:lang w:val="en-US"/>
+        </w:rPr>
+        <w:t>tarvike</w:t>
+      </w:r>
+      <w:proofErr w:type="spellEnd"/>
+      <w:r>
+        <w:rPr>
+          <w:rFonts w:asciiTheme="minorHAnsi" w:eastAsiaTheme="minorHAnsi" w:hAnsiTheme="minorHAnsi" w:cstheme="minorBidi"/>
+          <w:color w:val="auto"/>
+          <w:sz w:val="22"/>
+          <w:szCs w:val="22"/>
+          <w:lang w:val="en-US"/>
+        </w:rPr>
+        <w:t xml:space="preserve"> (</w:t>
+      </w:r>
+    </w:p>
+    <w:p>
+      <w:pPr>
+        <w:pStyle w:val="Otsikko1"/>
+        <w:rPr>
+          <w:rFonts w:asciiTheme="minorHAnsi" w:eastAsiaTheme="minorHAnsi" w:hAnsiTheme="minorHAnsi" w:cstheme="minorBidi"/>
+          <w:color w:val="auto"/>
+          <w:sz w:val="22"/>
+          <w:szCs w:val="22"/>
+          <w:lang w:val="en-US"/>
+        </w:rPr>
+      </w:pPr>
+      <w:r>
+        <w:rPr>
+          <w:rFonts w:asciiTheme="minorHAnsi" w:eastAsiaTheme="minorHAnsi" w:hAnsiTheme="minorHAnsi" w:cstheme="minorBidi"/>
+          <w:color w:val="auto"/>
+          <w:sz w:val="22"/>
+          <w:szCs w:val="22"/>
+          <w:lang w:val="en-US"/>
+        </w:rPr>
+        <w:t xml:space="preserve">  </w:t>
+      </w:r>
+      <w:proofErr w:type="spellStart"/>
+      <w:r>
+        <w:rPr>
+          <w:rFonts w:asciiTheme="minorHAnsi" w:eastAsiaTheme="minorHAnsi" w:hAnsiTheme="minorHAnsi" w:cstheme="minorBidi"/>
+          <w:color w:val="auto"/>
+          <w:sz w:val="22"/>
+          <w:szCs w:val="22"/>
+          <w:lang w:val="en-US"/>
+        </w:rPr>
+        <w:t>tarvikeid</w:t>
+      </w:r>
+      <w:proofErr w:type="spellEnd"/>
+      <w:r>
+        <w:rPr>
+          <w:rFonts w:asciiTheme="minorHAnsi" w:eastAsiaTheme="minorHAnsi" w:hAnsiTheme="minorHAnsi" w:cstheme="minorBidi"/>
+          <w:color w:val="auto"/>
+          <w:sz w:val="22"/>
+          <w:szCs w:val="22"/>
+          <w:lang w:val="en-US"/>
+        </w:rPr>
+        <w:t xml:space="preserve"> SERIAL PRIMARY KEY,</w:t>
+      </w:r>
+    </w:p>
+    <w:p>
+      <w:pPr>
+        <w:pStyle w:val="Otsikko1"/>
+        <w:rPr>
+          <w:rFonts w:asciiTheme="minorHAnsi" w:eastAsiaTheme="minorHAnsi" w:hAnsiTheme="minorHAnsi" w:cstheme="minorBidi"/>
+          <w:color w:val="auto"/>
+          <w:sz w:val="22"/>
+          <w:szCs w:val="22"/>
+          <w:lang w:val="en-US"/>
+        </w:rPr>
+      </w:pPr>
+      <w:r>
+        <w:rPr>
+          <w:rFonts w:asciiTheme="minorHAnsi" w:eastAsiaTheme="minorHAnsi" w:hAnsiTheme="minorHAnsi" w:cstheme="minorBidi"/>
+          <w:color w:val="auto"/>
+          <w:sz w:val="22"/>
+          <w:szCs w:val="22"/>
+          <w:lang w:val="en-US"/>
+        </w:rPr>
+        <w:t xml:space="preserve">  </w:t>
+      </w:r>
+      <w:proofErr w:type="spellStart"/>
+      <w:r>
+        <w:rPr>
+          <w:rFonts w:asciiTheme="minorHAnsi" w:eastAsiaTheme="minorHAnsi" w:hAnsiTheme="minorHAnsi" w:cstheme="minorBidi"/>
+          <w:color w:val="auto"/>
+          <w:sz w:val="22"/>
+          <w:szCs w:val="22"/>
+          <w:lang w:val="en-US"/>
+        </w:rPr>
+        <w:t>nimi</w:t>
+      </w:r>
+      <w:proofErr w:type="spellEnd"/>
+      <w:r>
+        <w:rPr>
+          <w:rFonts w:asciiTheme="minorHAnsi" w:eastAsiaTheme="minorHAnsi" w:hAnsiTheme="minorHAnsi" w:cstheme="minorBidi"/>
+          <w:color w:val="auto"/>
+          <w:sz w:val="22"/>
+          <w:szCs w:val="22"/>
+          <w:lang w:val="en-US"/>
+        </w:rPr>
+        <w:t xml:space="preserve"> VARCHAR(60) NOT NULL,</w:t>
+      </w:r>
+    </w:p>
+    <w:p>
+      <w:pPr>
+        <w:pStyle w:val="Otsikko1"/>
+        <w:rPr>
+          <w:rFonts w:asciiTheme="minorHAnsi" w:eastAsiaTheme="minorHAnsi" w:hAnsiTheme="minorHAnsi" w:cstheme="minorBidi"/>
+          <w:color w:val="auto"/>
+          <w:sz w:val="22"/>
+          <w:szCs w:val="22"/>
+          <w:lang w:val="en-US"/>
+        </w:rPr>
+      </w:pPr>
+      <w:r>
+        <w:rPr>
+          <w:rFonts w:asciiTheme="minorHAnsi" w:eastAsiaTheme="minorHAnsi" w:hAnsiTheme="minorHAnsi" w:cstheme="minorBidi"/>
+          <w:color w:val="auto"/>
+          <w:sz w:val="22"/>
+          <w:szCs w:val="22"/>
+          <w:lang w:val="en-US"/>
+        </w:rPr>
+        <w:t xml:space="preserve">  </w:t>
+      </w:r>
+      <w:proofErr w:type="spellStart"/>
+      <w:r>
+        <w:rPr>
+          <w:rFonts w:asciiTheme="minorHAnsi" w:eastAsiaTheme="minorHAnsi" w:hAnsiTheme="minorHAnsi" w:cstheme="minorBidi"/>
+          <w:color w:val="auto"/>
+          <w:sz w:val="22"/>
+          <w:szCs w:val="22"/>
+          <w:lang w:val="en-US"/>
+        </w:rPr>
+        <w:t>yksikko</w:t>
+      </w:r>
+      <w:proofErr w:type="spellEnd"/>
+      <w:r>
+        <w:rPr>
+          <w:rFonts w:asciiTheme="minorHAnsi" w:eastAsiaTheme="minorHAnsi" w:hAnsiTheme="minorHAnsi" w:cstheme="minorBidi"/>
+          <w:color w:val="auto"/>
+          <w:sz w:val="22"/>
+          <w:szCs w:val="22"/>
+          <w:lang w:val="en-US"/>
+        </w:rPr>
+        <w:t xml:space="preserve"> VARCHAR(20) NOT NULL,</w:t>
+      </w:r>
+    </w:p>
+    <w:p>
+      <w:pPr>
+        <w:pStyle w:val="Otsikko1"/>
+        <w:rPr>
+          <w:rFonts w:asciiTheme="minorHAnsi" w:eastAsiaTheme="minorHAnsi" w:hAnsiTheme="minorHAnsi" w:cstheme="minorBidi"/>
+          <w:color w:val="auto"/>
+          <w:sz w:val="22"/>
+          <w:szCs w:val="22"/>
+          <w:lang w:val="en-US"/>
+        </w:rPr>
+      </w:pPr>
+      <w:r>
+        <w:rPr>
+          <w:rFonts w:asciiTheme="minorHAnsi" w:eastAsiaTheme="minorHAnsi" w:hAnsiTheme="minorHAnsi" w:cstheme="minorBidi"/>
+          <w:color w:val="auto"/>
+          <w:sz w:val="22"/>
+          <w:szCs w:val="22"/>
+          <w:lang w:val="en-US"/>
+        </w:rPr>
+        <w:t xml:space="preserve">  </w:t>
+      </w:r>
+      <w:proofErr w:type="spellStart"/>
+      <w:r>
+        <w:rPr>
+          <w:rFonts w:asciiTheme="minorHAnsi" w:eastAsiaTheme="minorHAnsi" w:hAnsiTheme="minorHAnsi" w:cstheme="minorBidi"/>
+          <w:color w:val="auto"/>
+          <w:sz w:val="22"/>
+          <w:szCs w:val="22"/>
+          <w:lang w:val="en-US"/>
+        </w:rPr>
+        <w:t>varastotilanne</w:t>
+      </w:r>
+      <w:proofErr w:type="spellEnd"/>
+      <w:r>
+        <w:rPr>
+          <w:rFonts w:asciiTheme="minorHAnsi" w:eastAsiaTheme="minorHAnsi" w:hAnsiTheme="minorHAnsi" w:cstheme="minorBidi"/>
+          <w:color w:val="auto"/>
+          <w:sz w:val="22"/>
+          <w:szCs w:val="22"/>
+          <w:lang w:val="en-US"/>
+        </w:rPr>
+        <w:t xml:space="preserve"> INTEGER NOT NULL,</w:t>
+      </w:r>
+    </w:p>
+    <w:p>
+      <w:pPr>
+        <w:pStyle w:val="Otsikko1"/>
+        <w:rPr>
+          <w:rFonts w:asciiTheme="minorHAnsi" w:eastAsiaTheme="minorHAnsi" w:hAnsiTheme="minorHAnsi" w:cstheme="minorBidi"/>
+          <w:color w:val="auto"/>
+          <w:sz w:val="22"/>
+          <w:szCs w:val="22"/>
+          <w:lang w:val="en-US"/>
+        </w:rPr>
+      </w:pPr>
+      <w:r>
+        <w:rPr>
+          <w:rFonts w:asciiTheme="minorHAnsi" w:eastAsiaTheme="minorHAnsi" w:hAnsiTheme="minorHAnsi" w:cstheme="minorBidi"/>
+          <w:color w:val="auto"/>
+          <w:sz w:val="22"/>
+          <w:szCs w:val="22"/>
+          <w:lang w:val="en-US"/>
+        </w:rPr>
+        <w:t xml:space="preserve">  </w:t>
+      </w:r>
+      <w:proofErr w:type="spellStart"/>
+      <w:r>
+        <w:rPr>
+          <w:rFonts w:asciiTheme="minorHAnsi" w:eastAsiaTheme="minorHAnsi" w:hAnsiTheme="minorHAnsi" w:cstheme="minorBidi"/>
+          <w:color w:val="auto"/>
+          <w:sz w:val="22"/>
+          <w:szCs w:val="22"/>
+          <w:lang w:val="en-US"/>
+        </w:rPr>
+        <w:t>ostohinta</w:t>
+      </w:r>
+      <w:proofErr w:type="spellEnd"/>
+      <w:r>
+        <w:rPr>
+          <w:rFonts w:asciiTheme="minorHAnsi" w:eastAsiaTheme="minorHAnsi" w:hAnsiTheme="minorHAnsi" w:cstheme="minorBidi"/>
+          <w:color w:val="auto"/>
+          <w:sz w:val="22"/>
+          <w:szCs w:val="22"/>
+          <w:lang w:val="en-US"/>
+        </w:rPr>
+        <w:t xml:space="preserve"> NUMERIC(8,2) NOT NULL,</w:t>
+      </w:r>
+    </w:p>
+    <w:p>
+      <w:pPr>
+        <w:pStyle w:val="Otsikko1"/>
+        <w:rPr>
+          <w:rFonts w:asciiTheme="minorHAnsi" w:eastAsiaTheme="minorHAnsi" w:hAnsiTheme="minorHAnsi" w:cstheme="minorBidi"/>
+          <w:color w:val="auto"/>
+          <w:sz w:val="22"/>
+          <w:szCs w:val="22"/>
+          <w:lang w:val="en-US"/>
+        </w:rPr>
+      </w:pPr>
+      <w:r>
+        <w:rPr>
+          <w:rFonts w:asciiTheme="minorHAnsi" w:eastAsiaTheme="minorHAnsi" w:hAnsiTheme="minorHAnsi" w:cstheme="minorBidi"/>
+          <w:color w:val="auto"/>
+          <w:sz w:val="22"/>
+          <w:szCs w:val="22"/>
+          <w:lang w:val="en-US"/>
+        </w:rPr>
+        <w:t xml:space="preserve">  </w:t>
+      </w:r>
+      <w:proofErr w:type="spellStart"/>
+      <w:r>
+        <w:rPr>
+          <w:rFonts w:asciiTheme="minorHAnsi" w:eastAsiaTheme="minorHAnsi" w:hAnsiTheme="minorHAnsi" w:cstheme="minorBidi"/>
+          <w:color w:val="auto"/>
+          <w:sz w:val="22"/>
+          <w:szCs w:val="22"/>
+          <w:lang w:val="en-US"/>
+        </w:rPr>
+        <w:t>kate</w:t>
+      </w:r>
+      <w:proofErr w:type="spellEnd"/>
+      <w:r>
+        <w:rPr>
+          <w:rFonts w:asciiTheme="minorHAnsi" w:eastAsiaTheme="minorHAnsi" w:hAnsiTheme="minorHAnsi" w:cstheme="minorBidi"/>
+          <w:color w:val="auto"/>
+          <w:sz w:val="22"/>
+          <w:szCs w:val="22"/>
+          <w:lang w:val="en-US"/>
+        </w:rPr>
+        <w:t xml:space="preserve"> NUMERIC(6,2) NOT NULL,</w:t>
+      </w:r>
+    </w:p>
+    <w:p>
+      <w:pPr>
+        <w:pStyle w:val="Otsikko1"/>
+        <w:rPr>
           <w:rFonts w:asciiTheme="minorHAnsi" w:eastAsiaTheme="minorEastAsia" w:hAnsiTheme="minorHAnsi" w:cstheme="minorBidi"/>
           <w:color w:val="auto"/>
           <w:sz w:val="22"/>
@@ -6066,60 +6865,378 @@
           <w:szCs w:val="22"/>
           <w:lang w:val="en-US"/>
         </w:rPr>
+        <w:t>alv</w:t>
+      </w:r>
+      <w:proofErr w:type="spellEnd"/>
+      <w:r>
+        <w:rPr>
+          <w:rFonts w:asciiTheme="minorHAnsi" w:eastAsiaTheme="minorEastAsia" w:hAnsiTheme="minorHAnsi" w:cstheme="minorBidi"/>
+          <w:color w:val="auto"/>
+          <w:sz w:val="22"/>
+          <w:szCs w:val="22"/>
+          <w:lang w:val="en-US"/>
+        </w:rPr>
+        <w:t xml:space="preserve"> NUMERIC(4,2)</w:t>
+      </w:r>
+      <w:r>
+        <w:rPr>
+          <w:rFonts w:asciiTheme="minorHAnsi" w:eastAsiaTheme="minorEastAsia" w:hAnsiTheme="minorHAnsi" w:cstheme="minorBidi"/>
+          <w:color w:val="auto"/>
+          <w:sz w:val="22"/>
+          <w:szCs w:val="22"/>
+          <w:lang w:val="en-US"/>
+        </w:rPr>
+        <w:t xml:space="preserve"> DEFAULT 24</w:t>
+      </w:r>
+      <w:r>
+        <w:rPr>
+          <w:rFonts w:asciiTheme="minorHAnsi" w:eastAsiaTheme="minorEastAsia" w:hAnsiTheme="minorHAnsi" w:cstheme="minorBidi"/>
+          <w:color w:val="auto"/>
+          <w:sz w:val="22"/>
+          <w:szCs w:val="22"/>
+          <w:lang w:val="en-US"/>
+        </w:rPr>
+        <w:t xml:space="preserve"> NOT NULL,</w:t>
+      </w:r>
+    </w:p>
+    <w:p>
+      <w:pPr>
+        <w:pStyle w:val="Otsikko1"/>
+        <w:rPr>
+          <w:rFonts w:asciiTheme="minorHAnsi" w:eastAsiaTheme="minorHAnsi" w:hAnsiTheme="minorHAnsi" w:cstheme="minorBidi"/>
+          <w:color w:val="auto"/>
+          <w:sz w:val="22"/>
+          <w:szCs w:val="22"/>
+          <w:lang w:val="en-US"/>
+        </w:rPr>
+      </w:pPr>
+      <w:r>
+        <w:rPr>
+          <w:rFonts w:asciiTheme="minorHAnsi" w:eastAsiaTheme="minorHAnsi" w:hAnsiTheme="minorHAnsi" w:cstheme="minorBidi"/>
+          <w:color w:val="auto"/>
+          <w:sz w:val="22"/>
+          <w:szCs w:val="22"/>
+          <w:lang w:val="en-US"/>
+        </w:rPr>
+        <w:t xml:space="preserve">  </w:t>
+      </w:r>
+      <w:proofErr w:type="spellStart"/>
+      <w:r>
+        <w:rPr>
+          <w:rFonts w:asciiTheme="minorHAnsi" w:eastAsiaTheme="minorHAnsi" w:hAnsiTheme="minorHAnsi" w:cstheme="minorBidi"/>
+          <w:color w:val="auto"/>
+          <w:sz w:val="22"/>
+          <w:szCs w:val="22"/>
+          <w:lang w:val="en-US"/>
+        </w:rPr>
         <w:t>tila</w:t>
       </w:r>
       <w:proofErr w:type="spellEnd"/>
       <w:r>
         <w:rPr>
+          <w:rFonts w:asciiTheme="minorHAnsi" w:eastAsiaTheme="minorHAnsi" w:hAnsiTheme="minorHAnsi" w:cstheme="minorBidi"/>
+          <w:color w:val="auto"/>
+          <w:sz w:val="22"/>
+          <w:szCs w:val="22"/>
+          <w:lang w:val="en-US"/>
+        </w:rPr>
+        <w:t xml:space="preserve"> VARCHAR(20) NOT NULL</w:t>
+      </w:r>
+    </w:p>
+    <w:p>
+      <w:pPr>
+        <w:pStyle w:val="Otsikko1"/>
+        <w:rPr>
+          <w:rFonts w:asciiTheme="minorHAnsi" w:eastAsiaTheme="minorHAnsi" w:hAnsiTheme="minorHAnsi" w:cstheme="minorBidi"/>
+          <w:color w:val="auto"/>
+          <w:sz w:val="22"/>
+          <w:szCs w:val="22"/>
+          <w:lang w:val="en-US"/>
+        </w:rPr>
+      </w:pPr>
+      <w:r>
+        <w:rPr>
+          <w:rFonts w:asciiTheme="minorHAnsi" w:eastAsiaTheme="minorHAnsi" w:hAnsiTheme="minorHAnsi" w:cstheme="minorBidi"/>
+          <w:color w:val="auto"/>
+          <w:sz w:val="22"/>
+          <w:szCs w:val="22"/>
+          <w:lang w:val="en-US"/>
+        </w:rPr>
+        <w:t>);</w:t>
+      </w:r>
+    </w:p>
+    <w:p>
+      <w:pPr>
+        <w:pStyle w:val="Otsikko1"/>
+        <w:rPr>
+          <w:rFonts w:asciiTheme="minorHAnsi" w:eastAsiaTheme="minorHAnsi" w:hAnsiTheme="minorHAnsi" w:cstheme="minorBidi"/>
+          <w:color w:val="auto"/>
+          <w:sz w:val="22"/>
+          <w:szCs w:val="22"/>
+          <w:lang w:val="en-US"/>
+        </w:rPr>
+      </w:pPr>
+      <w:r>
+        <w:rPr>
+          <w:rFonts w:asciiTheme="minorHAnsi" w:eastAsiaTheme="minorHAnsi" w:hAnsiTheme="minorHAnsi" w:cstheme="minorBidi"/>
+          <w:color w:val="auto"/>
+          <w:sz w:val="22"/>
+          <w:szCs w:val="22"/>
+          <w:lang w:val="en-US"/>
+        </w:rPr>
+        <w:t xml:space="preserve">CREATE TABLE </w:t>
+      </w:r>
+      <w:proofErr w:type="spellStart"/>
+      <w:r>
+        <w:rPr>
+          <w:rFonts w:asciiTheme="minorHAnsi" w:eastAsiaTheme="minorHAnsi" w:hAnsiTheme="minorHAnsi" w:cstheme="minorBidi"/>
+          <w:color w:val="auto"/>
+          <w:sz w:val="22"/>
+          <w:szCs w:val="22"/>
+          <w:lang w:val="en-US"/>
+        </w:rPr>
+        <w:t>sisaltaa</w:t>
+      </w:r>
+      <w:proofErr w:type="spellEnd"/>
+      <w:r>
+        <w:rPr>
+          <w:rFonts w:asciiTheme="minorHAnsi" w:eastAsiaTheme="minorHAnsi" w:hAnsiTheme="minorHAnsi" w:cstheme="minorBidi"/>
+          <w:color w:val="auto"/>
+          <w:sz w:val="22"/>
+          <w:szCs w:val="22"/>
+          <w:lang w:val="en-US"/>
+        </w:rPr>
+        <w:t xml:space="preserve"> (</w:t>
+      </w:r>
+    </w:p>
+    <w:p>
+      <w:pPr>
+        <w:pStyle w:val="Otsikko1"/>
+        <w:rPr>
+          <w:rFonts w:asciiTheme="minorHAnsi" w:eastAsiaTheme="minorHAnsi" w:hAnsiTheme="minorHAnsi" w:cstheme="minorBidi"/>
+          <w:color w:val="auto"/>
+          <w:sz w:val="22"/>
+          <w:szCs w:val="22"/>
+          <w:lang w:val="sv-SE"/>
+        </w:rPr>
+      </w:pPr>
+      <w:r>
+        <w:rPr>
+          <w:rFonts w:asciiTheme="minorHAnsi" w:eastAsiaTheme="minorHAnsi" w:hAnsiTheme="minorHAnsi" w:cstheme="minorBidi"/>
+          <w:color w:val="auto"/>
+          <w:sz w:val="22"/>
+          <w:szCs w:val="22"/>
+          <w:lang w:val="en-US"/>
+        </w:rPr>
+        <w:t xml:space="preserve">  </w:t>
+      </w:r>
+      <w:proofErr w:type="spellStart"/>
+      <w:r>
+        <w:rPr>
+          <w:rFonts w:asciiTheme="minorHAnsi" w:eastAsiaTheme="minorHAnsi" w:hAnsiTheme="minorHAnsi" w:cstheme="minorBidi"/>
+          <w:color w:val="auto"/>
+          <w:sz w:val="22"/>
+          <w:szCs w:val="22"/>
+          <w:lang w:val="sv-SE"/>
+        </w:rPr>
+        <w:t>kohdeid</w:t>
+      </w:r>
+      <w:proofErr w:type="spellEnd"/>
+      <w:r>
+        <w:rPr>
+          <w:rFonts w:asciiTheme="minorHAnsi" w:eastAsiaTheme="minorHAnsi" w:hAnsiTheme="minorHAnsi" w:cstheme="minorBidi"/>
+          <w:color w:val="auto"/>
+          <w:sz w:val="22"/>
+          <w:szCs w:val="22"/>
+          <w:lang w:val="sv-SE"/>
+        </w:rPr>
+        <w:t xml:space="preserve"> INTEGER,</w:t>
+      </w:r>
+    </w:p>
+    <w:p>
+      <w:pPr>
+        <w:pStyle w:val="Otsikko1"/>
+        <w:rPr>
+          <w:rFonts w:asciiTheme="minorHAnsi" w:eastAsiaTheme="minorHAnsi" w:hAnsiTheme="minorHAnsi" w:cstheme="minorBidi"/>
+          <w:color w:val="auto"/>
+          <w:sz w:val="22"/>
+          <w:szCs w:val="22"/>
+          <w:lang w:val="sv-SE"/>
+        </w:rPr>
+      </w:pPr>
+      <w:r>
+        <w:rPr>
+          <w:rFonts w:asciiTheme="minorHAnsi" w:eastAsiaTheme="minorHAnsi" w:hAnsiTheme="minorHAnsi" w:cstheme="minorBidi"/>
+          <w:color w:val="auto"/>
+          <w:sz w:val="22"/>
+          <w:szCs w:val="22"/>
+          <w:lang w:val="sv-SE"/>
+        </w:rPr>
+        <w:t xml:space="preserve">  </w:t>
+      </w:r>
+      <w:proofErr w:type="spellStart"/>
+      <w:r>
+        <w:rPr>
+          <w:rFonts w:asciiTheme="minorHAnsi" w:eastAsiaTheme="minorHAnsi" w:hAnsiTheme="minorHAnsi" w:cstheme="minorBidi"/>
+          <w:color w:val="auto"/>
+          <w:sz w:val="22"/>
+          <w:szCs w:val="22"/>
+          <w:lang w:val="sv-SE"/>
+        </w:rPr>
+        <w:t>tarvikeid</w:t>
+      </w:r>
+      <w:proofErr w:type="spellEnd"/>
+      <w:r>
+        <w:rPr>
+          <w:rFonts w:asciiTheme="minorHAnsi" w:eastAsiaTheme="minorHAnsi" w:hAnsiTheme="minorHAnsi" w:cstheme="minorBidi"/>
+          <w:color w:val="auto"/>
+          <w:sz w:val="22"/>
+          <w:szCs w:val="22"/>
+          <w:lang w:val="sv-SE"/>
+        </w:rPr>
+        <w:t xml:space="preserve"> INTEGER,</w:t>
+      </w:r>
+    </w:p>
+    <w:p>
+      <w:pPr>
+        <w:pStyle w:val="Otsikko1"/>
+        <w:rPr>
+          <w:rFonts w:asciiTheme="minorHAnsi" w:eastAsiaTheme="minorHAnsi" w:hAnsiTheme="minorHAnsi" w:cstheme="minorBidi"/>
+          <w:color w:val="auto"/>
+          <w:sz w:val="22"/>
+          <w:szCs w:val="22"/>
+          <w:lang w:val="sv-SE"/>
+        </w:rPr>
+      </w:pPr>
+      <w:r>
+        <w:rPr>
+          <w:rFonts w:asciiTheme="minorHAnsi" w:eastAsiaTheme="minorHAnsi" w:hAnsiTheme="minorHAnsi" w:cstheme="minorBidi"/>
+          <w:color w:val="auto"/>
+          <w:sz w:val="22"/>
+          <w:szCs w:val="22"/>
+          <w:lang w:val="sv-SE"/>
+        </w:rPr>
+        <w:t xml:space="preserve">  </w:t>
+      </w:r>
+      <w:proofErr w:type="spellStart"/>
+      <w:r>
+        <w:rPr>
+          <w:rFonts w:asciiTheme="minorHAnsi" w:eastAsiaTheme="minorHAnsi" w:hAnsiTheme="minorHAnsi" w:cstheme="minorBidi"/>
+          <w:color w:val="auto"/>
+          <w:sz w:val="22"/>
+          <w:szCs w:val="22"/>
+          <w:lang w:val="sv-SE"/>
+        </w:rPr>
+        <w:t>lkm</w:t>
+      </w:r>
+      <w:proofErr w:type="spellEnd"/>
+      <w:r>
+        <w:rPr>
+          <w:rFonts w:asciiTheme="minorHAnsi" w:eastAsiaTheme="minorHAnsi" w:hAnsiTheme="minorHAnsi" w:cstheme="minorBidi"/>
+          <w:color w:val="auto"/>
+          <w:sz w:val="22"/>
+          <w:szCs w:val="22"/>
+          <w:lang w:val="sv-SE"/>
+        </w:rPr>
+        <w:t xml:space="preserve"> INTEGER DEFAULT 0 NOT NULL,</w:t>
+      </w:r>
+    </w:p>
+    <w:p>
+      <w:pPr>
+        <w:pStyle w:val="Otsikko1"/>
+        <w:rPr>
           <w:rFonts w:asciiTheme="minorHAnsi" w:eastAsiaTheme="minorEastAsia" w:hAnsiTheme="minorHAnsi" w:cstheme="minorBidi"/>
           <w:color w:val="auto"/>
           <w:sz w:val="22"/>
           <w:szCs w:val="22"/>
           <w:lang w:val="en-US"/>
         </w:rPr>
-        <w:t xml:space="preserve"> VARCHAR(10)</w:t>
-      </w:r>
+      </w:pPr>
       <w:r>
         <w:rPr>
           <w:rFonts w:asciiTheme="minorHAnsi" w:eastAsiaTheme="minorEastAsia" w:hAnsiTheme="minorHAnsi" w:cstheme="minorBidi"/>
           <w:color w:val="auto"/>
           <w:sz w:val="22"/>
           <w:szCs w:val="22"/>
-          <w:lang w:val="en-US"/>
-        </w:rPr>
-        <w:t xml:space="preserve"> DEFAULT ‘</w:t>
+          <w:lang w:val="sv-SE"/>
+        </w:rPr>
+        <w:t xml:space="preserve">  </w:t>
+      </w:r>
+      <w:r>
+        <w:rPr>
+          <w:rFonts w:asciiTheme="minorHAnsi" w:eastAsiaTheme="minorEastAsia" w:hAnsiTheme="minorHAnsi" w:cstheme="minorBidi"/>
+          <w:color w:val="auto"/>
+          <w:sz w:val="22"/>
+          <w:szCs w:val="22"/>
+          <w:lang w:val="en-US"/>
+        </w:rPr>
+        <w:t>ale NUMERIC(5,2),</w:t>
+      </w:r>
+    </w:p>
+    <w:p>
+      <w:pPr>
+        <w:pStyle w:val="Otsikko1"/>
+        <w:rPr>
+          <w:rFonts w:asciiTheme="minorHAnsi" w:eastAsiaTheme="minorHAnsi" w:hAnsiTheme="minorHAnsi" w:cstheme="minorBidi"/>
+          <w:color w:val="auto"/>
+          <w:sz w:val="22"/>
+          <w:szCs w:val="22"/>
+          <w:lang w:val="en-US"/>
+        </w:rPr>
+      </w:pPr>
+      <w:r>
+        <w:rPr>
+          <w:rFonts w:asciiTheme="minorHAnsi" w:eastAsiaTheme="minorHAnsi" w:hAnsiTheme="minorHAnsi" w:cstheme="minorBidi"/>
+          <w:color w:val="auto"/>
+          <w:sz w:val="22"/>
+          <w:szCs w:val="22"/>
+          <w:lang w:val="en-US"/>
+        </w:rPr>
+        <w:t xml:space="preserve">  PRIMARY KEY (</w:t>
       </w:r>
       <w:proofErr w:type="spellStart"/>
       <w:r>
         <w:rPr>
-          <w:rFonts w:asciiTheme="minorHAnsi" w:eastAsiaTheme="minorEastAsia" w:hAnsiTheme="minorHAnsi" w:cstheme="minorBidi"/>
-          <w:color w:val="auto"/>
-          <w:sz w:val="22"/>
-          <w:szCs w:val="22"/>
-          <w:lang w:val="en-US"/>
-        </w:rPr>
-        <w:t>kesken</w:t>
+          <w:rFonts w:asciiTheme="minorHAnsi" w:eastAsiaTheme="minorHAnsi" w:hAnsiTheme="minorHAnsi" w:cstheme="minorBidi"/>
+          <w:color w:val="auto"/>
+          <w:sz w:val="22"/>
+          <w:szCs w:val="22"/>
+          <w:lang w:val="en-US"/>
+        </w:rPr>
+        <w:t>kohdeid</w:t>
       </w:r>
       <w:proofErr w:type="spellEnd"/>
       <w:r>
         <w:rPr>
-          <w:rFonts w:asciiTheme="minorHAnsi" w:eastAsiaTheme="minorEastAsia" w:hAnsiTheme="minorHAnsi" w:cstheme="minorBidi"/>
-          <w:color w:val="auto"/>
-          <w:sz w:val="22"/>
-          <w:szCs w:val="22"/>
-          <w:lang w:val="en-US"/>
-        </w:rPr>
-        <w:t>’</w:t>
-      </w:r>
-      <w:r>
-        <w:rPr>
-          <w:rFonts w:asciiTheme="minorHAnsi" w:eastAsiaTheme="minorEastAsia" w:hAnsiTheme="minorHAnsi" w:cstheme="minorBidi"/>
-          <w:color w:val="auto"/>
-          <w:sz w:val="22"/>
-          <w:szCs w:val="22"/>
-          <w:lang w:val="en-US"/>
-        </w:rPr>
-        <w:t xml:space="preserve"> NOT NULL,</w:t>
+          <w:rFonts w:asciiTheme="minorHAnsi" w:eastAsiaTheme="minorHAnsi" w:hAnsiTheme="minorHAnsi" w:cstheme="minorBidi"/>
+          <w:color w:val="auto"/>
+          <w:sz w:val="22"/>
+          <w:szCs w:val="22"/>
+          <w:lang w:val="en-US"/>
+        </w:rPr>
+        <w:t xml:space="preserve">, </w:t>
+      </w:r>
+      <w:proofErr w:type="spellStart"/>
+      <w:r>
+        <w:rPr>
+          <w:rFonts w:asciiTheme="minorHAnsi" w:eastAsiaTheme="minorHAnsi" w:hAnsiTheme="minorHAnsi" w:cstheme="minorBidi"/>
+          <w:color w:val="auto"/>
+          <w:sz w:val="22"/>
+          <w:szCs w:val="22"/>
+          <w:lang w:val="en-US"/>
+        </w:rPr>
+        <w:t>tarvikeid</w:t>
+      </w:r>
+      <w:proofErr w:type="spellEnd"/>
+      <w:r>
+        <w:rPr>
+          <w:rFonts w:asciiTheme="minorHAnsi" w:eastAsiaTheme="minorHAnsi" w:hAnsiTheme="minorHAnsi" w:cstheme="minorBidi"/>
+          <w:color w:val="auto"/>
+          <w:sz w:val="22"/>
+          <w:szCs w:val="22"/>
+          <w:lang w:val="en-US"/>
+        </w:rPr>
+        <w:t>),</w:t>
       </w:r>
     </w:p>
     <w:p>
@@ -6152,7 +7269,7 @@
           <w:szCs w:val="22"/>
           <w:lang w:val="en-US"/>
         </w:rPr>
-        <w:t>asiakasid</w:t>
+        <w:t>kohdeid</w:t>
       </w:r>
       <w:proofErr w:type="spellEnd"/>
       <w:r>
@@ -6174,7 +7291,7 @@
           <w:szCs w:val="22"/>
           <w:lang w:val="en-US"/>
         </w:rPr>
-        <w:t>asiakas</w:t>
+        <w:t>tyokohde</w:t>
       </w:r>
       <w:proofErr w:type="spellEnd"/>
       <w:r>
@@ -6196,7 +7313,7 @@
           <w:szCs w:val="22"/>
           <w:lang w:val="en-US"/>
         </w:rPr>
-        <w:t>asiakasid</w:t>
+        <w:t>kohdeid</w:t>
       </w:r>
       <w:proofErr w:type="spellEnd"/>
       <w:r>
@@ -6240,7 +7357,7 @@
           <w:szCs w:val="22"/>
           <w:lang w:val="en-US"/>
         </w:rPr>
-        <w:t>kohdeid</w:t>
+        <w:t>tarvikeid</w:t>
       </w:r>
       <w:proofErr w:type="spellEnd"/>
       <w:r>
@@ -6262,7 +7379,7 @@
           <w:szCs w:val="22"/>
           <w:lang w:val="en-US"/>
         </w:rPr>
-        <w:t>tyokohde</w:t>
+        <w:t>tarvike</w:t>
       </w:r>
       <w:proofErr w:type="spellEnd"/>
       <w:r>
@@ -6284,7 +7401,7 @@
           <w:szCs w:val="22"/>
           <w:lang w:val="en-US"/>
         </w:rPr>
-        <w:t>kohdeid</w:t>
+        <w:t>tarvikeid</w:t>
       </w:r>
       <w:proofErr w:type="spellEnd"/>
       <w:r>
@@ -6295,7 +7412,7 @@
           <w:szCs w:val="22"/>
           <w:lang w:val="en-US"/>
         </w:rPr>
-        <w:t>),</w:t>
+        <w:t>)</w:t>
       </w:r>
     </w:p>
     <w:p>
@@ -6317,7 +7434,29 @@
           <w:szCs w:val="22"/>
           <w:lang w:val="en-US"/>
         </w:rPr>
-        <w:t xml:space="preserve">  FOREIGN KEY (</w:t>
+        <w:t xml:space="preserve">  );</w:t>
+      </w:r>
+    </w:p>
+    <w:p>
+      <w:pPr>
+        <w:pStyle w:val="Otsikko1"/>
+        <w:rPr>
+          <w:rFonts w:asciiTheme="minorHAnsi" w:eastAsiaTheme="minorHAnsi" w:hAnsiTheme="minorHAnsi" w:cstheme="minorBidi"/>
+          <w:color w:val="auto"/>
+          <w:sz w:val="22"/>
+          <w:szCs w:val="22"/>
+          <w:lang w:val="en-US"/>
+        </w:rPr>
+      </w:pPr>
+      <w:r>
+        <w:rPr>
+          <w:rFonts w:asciiTheme="minorHAnsi" w:eastAsiaTheme="minorHAnsi" w:hAnsiTheme="minorHAnsi" w:cstheme="minorBidi"/>
+          <w:color w:val="auto"/>
+          <w:sz w:val="22"/>
+          <w:szCs w:val="22"/>
+          <w:lang w:val="en-US"/>
+        </w:rPr>
+        <w:t xml:space="preserve">  CREATE TABLE </w:t>
       </w:r>
       <w:proofErr w:type="spellStart"/>
       <w:r>
@@ -6328,7 +7467,7 @@
           <w:szCs w:val="22"/>
           <w:lang w:val="en-US"/>
         </w:rPr>
-        <w:t>edeltavaid</w:t>
+        <w:t>tuntityyppi</w:t>
       </w:r>
       <w:proofErr w:type="spellEnd"/>
       <w:r>
@@ -6339,7 +7478,29 @@
           <w:szCs w:val="22"/>
           <w:lang w:val="en-US"/>
         </w:rPr>
-        <w:t xml:space="preserve">) REFERENCES </w:t>
+        <w:t xml:space="preserve"> (</w:t>
+      </w:r>
+    </w:p>
+    <w:p>
+      <w:pPr>
+        <w:pStyle w:val="Otsikko1"/>
+        <w:rPr>
+          <w:rFonts w:asciiTheme="minorHAnsi" w:eastAsiaTheme="minorHAnsi" w:hAnsiTheme="minorHAnsi" w:cstheme="minorBidi"/>
+          <w:color w:val="auto"/>
+          <w:sz w:val="22"/>
+          <w:szCs w:val="22"/>
+          <w:lang w:val="en-US"/>
+        </w:rPr>
+      </w:pPr>
+      <w:r>
+        <w:rPr>
+          <w:rFonts w:asciiTheme="minorHAnsi" w:eastAsiaTheme="minorHAnsi" w:hAnsiTheme="minorHAnsi" w:cstheme="minorBidi"/>
+          <w:color w:val="auto"/>
+          <w:sz w:val="22"/>
+          <w:szCs w:val="22"/>
+          <w:lang w:val="en-US"/>
+        </w:rPr>
+        <w:t xml:space="preserve">  </w:t>
       </w:r>
       <w:proofErr w:type="spellStart"/>
       <w:r>
@@ -6350,7 +7511,7 @@
           <w:szCs w:val="22"/>
           <w:lang w:val="en-US"/>
         </w:rPr>
-        <w:t>lasku</w:t>
+        <w:t>ttid</w:t>
       </w:r>
       <w:proofErr w:type="spellEnd"/>
       <w:r>
@@ -6361,29 +7522,7 @@
           <w:szCs w:val="22"/>
           <w:lang w:val="en-US"/>
         </w:rPr>
-        <w:t>(</w:t>
-      </w:r>
-      <w:proofErr w:type="spellStart"/>
-      <w:r>
-        <w:rPr>
-          <w:rFonts w:asciiTheme="minorHAnsi" w:eastAsiaTheme="minorHAnsi" w:hAnsiTheme="minorHAnsi" w:cstheme="minorBidi"/>
-          <w:color w:val="auto"/>
-          <w:sz w:val="22"/>
-          <w:szCs w:val="22"/>
-          <w:lang w:val="en-US"/>
-        </w:rPr>
-        <w:t>laskuid</w:t>
-      </w:r>
-      <w:proofErr w:type="spellEnd"/>
-      <w:r>
-        <w:rPr>
-          <w:rFonts w:asciiTheme="minorHAnsi" w:eastAsiaTheme="minorHAnsi" w:hAnsiTheme="minorHAnsi" w:cstheme="minorBidi"/>
-          <w:color w:val="auto"/>
-          <w:sz w:val="22"/>
-          <w:szCs w:val="22"/>
-          <w:lang w:val="en-US"/>
-        </w:rPr>
-        <w:t>)</w:t>
+        <w:t xml:space="preserve"> SERIAL PRIMARY KEY,</w:t>
       </w:r>
     </w:p>
     <w:p>
@@ -6405,1039 +7544,7 @@
           <w:szCs w:val="22"/>
           <w:lang w:val="en-US"/>
         </w:rPr>
-        <w:t>);</w:t>
-      </w:r>
-    </w:p>
-    <w:p>
-      <w:pPr>
-        <w:pStyle w:val="Otsikko1"/>
-        <w:rPr>
-          <w:rFonts w:asciiTheme="minorHAnsi" w:eastAsiaTheme="minorHAnsi" w:hAnsiTheme="minorHAnsi" w:cstheme="minorBidi"/>
-          <w:color w:val="auto"/>
-          <w:sz w:val="22"/>
-          <w:szCs w:val="22"/>
-          <w:lang w:val="en-US"/>
-        </w:rPr>
-      </w:pPr>
-    </w:p>
-    <w:p>
-      <w:pPr>
-        <w:pStyle w:val="Otsikko1"/>
-        <w:rPr>
-          <w:rFonts w:asciiTheme="minorHAnsi" w:eastAsiaTheme="minorHAnsi" w:hAnsiTheme="minorHAnsi" w:cstheme="minorBidi"/>
-          <w:color w:val="auto"/>
-          <w:sz w:val="22"/>
-          <w:szCs w:val="22"/>
-          <w:lang w:val="en-US"/>
-        </w:rPr>
-      </w:pPr>
-      <w:r>
-        <w:rPr>
-          <w:rFonts w:asciiTheme="minorHAnsi" w:eastAsiaTheme="minorHAnsi" w:hAnsiTheme="minorHAnsi" w:cstheme="minorBidi"/>
-          <w:color w:val="auto"/>
-          <w:sz w:val="22"/>
-          <w:szCs w:val="22"/>
-          <w:lang w:val="en-US"/>
-        </w:rPr>
-        <w:t xml:space="preserve">CREATE TABLE </w:t>
-      </w:r>
-      <w:proofErr w:type="spellStart"/>
-      <w:r>
-        <w:rPr>
-          <w:rFonts w:asciiTheme="minorHAnsi" w:eastAsiaTheme="minorHAnsi" w:hAnsiTheme="minorHAnsi" w:cstheme="minorBidi"/>
-          <w:color w:val="auto"/>
-          <w:sz w:val="22"/>
-          <w:szCs w:val="22"/>
-          <w:lang w:val="en-US"/>
-        </w:rPr>
-        <w:t>tarvike</w:t>
-      </w:r>
-      <w:proofErr w:type="spellEnd"/>
-      <w:r>
-        <w:rPr>
-          <w:rFonts w:asciiTheme="minorHAnsi" w:eastAsiaTheme="minorHAnsi" w:hAnsiTheme="minorHAnsi" w:cstheme="minorBidi"/>
-          <w:color w:val="auto"/>
-          <w:sz w:val="22"/>
-          <w:szCs w:val="22"/>
-          <w:lang w:val="en-US"/>
-        </w:rPr>
-        <w:t xml:space="preserve"> (</w:t>
-      </w:r>
-    </w:p>
-    <w:p>
-      <w:pPr>
-        <w:pStyle w:val="Otsikko1"/>
-        <w:rPr>
-          <w:rFonts w:asciiTheme="minorHAnsi" w:eastAsiaTheme="minorHAnsi" w:hAnsiTheme="minorHAnsi" w:cstheme="minorBidi"/>
-          <w:color w:val="auto"/>
-          <w:sz w:val="22"/>
-          <w:szCs w:val="22"/>
-          <w:lang w:val="en-US"/>
-        </w:rPr>
-      </w:pPr>
-      <w:r>
-        <w:rPr>
-          <w:rFonts w:asciiTheme="minorHAnsi" w:eastAsiaTheme="minorHAnsi" w:hAnsiTheme="minorHAnsi" w:cstheme="minorBidi"/>
-          <w:color w:val="auto"/>
-          <w:sz w:val="22"/>
-          <w:szCs w:val="22"/>
-          <w:lang w:val="en-US"/>
-        </w:rPr>
-        <w:t xml:space="preserve">  </w:t>
-      </w:r>
-      <w:proofErr w:type="spellStart"/>
-      <w:r>
-        <w:rPr>
-          <w:rFonts w:asciiTheme="minorHAnsi" w:eastAsiaTheme="minorHAnsi" w:hAnsiTheme="minorHAnsi" w:cstheme="minorBidi"/>
-          <w:color w:val="auto"/>
-          <w:sz w:val="22"/>
-          <w:szCs w:val="22"/>
-          <w:lang w:val="en-US"/>
-        </w:rPr>
-        <w:t>tarvikeid</w:t>
-      </w:r>
-      <w:proofErr w:type="spellEnd"/>
-      <w:r>
-        <w:rPr>
-          <w:rFonts w:asciiTheme="minorHAnsi" w:eastAsiaTheme="minorHAnsi" w:hAnsiTheme="minorHAnsi" w:cstheme="minorBidi"/>
-          <w:color w:val="auto"/>
-          <w:sz w:val="22"/>
-          <w:szCs w:val="22"/>
-          <w:lang w:val="en-US"/>
-        </w:rPr>
-        <w:t xml:space="preserve"> SERIAL PRIMARY KEY,</w:t>
-      </w:r>
-    </w:p>
-    <w:p>
-      <w:pPr>
-        <w:pStyle w:val="Otsikko1"/>
-        <w:rPr>
-          <w:rFonts w:asciiTheme="minorHAnsi" w:eastAsiaTheme="minorHAnsi" w:hAnsiTheme="minorHAnsi" w:cstheme="minorBidi"/>
-          <w:color w:val="auto"/>
-          <w:sz w:val="22"/>
-          <w:szCs w:val="22"/>
-          <w:lang w:val="en-US"/>
-        </w:rPr>
-      </w:pPr>
-      <w:r>
-        <w:rPr>
-          <w:rFonts w:asciiTheme="minorHAnsi" w:eastAsiaTheme="minorHAnsi" w:hAnsiTheme="minorHAnsi" w:cstheme="minorBidi"/>
-          <w:color w:val="auto"/>
-          <w:sz w:val="22"/>
-          <w:szCs w:val="22"/>
-          <w:lang w:val="en-US"/>
-        </w:rPr>
-        <w:t xml:space="preserve">  </w:t>
-      </w:r>
-      <w:proofErr w:type="spellStart"/>
-      <w:r>
-        <w:rPr>
-          <w:rFonts w:asciiTheme="minorHAnsi" w:eastAsiaTheme="minorHAnsi" w:hAnsiTheme="minorHAnsi" w:cstheme="minorBidi"/>
-          <w:color w:val="auto"/>
-          <w:sz w:val="22"/>
-          <w:szCs w:val="22"/>
-          <w:lang w:val="en-US"/>
-        </w:rPr>
-        <w:t>nimi</w:t>
-      </w:r>
-      <w:proofErr w:type="spellEnd"/>
-      <w:r>
-        <w:rPr>
-          <w:rFonts w:asciiTheme="minorHAnsi" w:eastAsiaTheme="minorHAnsi" w:hAnsiTheme="minorHAnsi" w:cstheme="minorBidi"/>
-          <w:color w:val="auto"/>
-          <w:sz w:val="22"/>
-          <w:szCs w:val="22"/>
-          <w:lang w:val="en-US"/>
-        </w:rPr>
-        <w:t xml:space="preserve"> VARCHAR(60) NOT NULL,</w:t>
-      </w:r>
-    </w:p>
-    <w:p>
-      <w:pPr>
-        <w:pStyle w:val="Otsikko1"/>
-        <w:rPr>
-          <w:rFonts w:asciiTheme="minorHAnsi" w:eastAsiaTheme="minorHAnsi" w:hAnsiTheme="minorHAnsi" w:cstheme="minorBidi"/>
-          <w:color w:val="auto"/>
-          <w:sz w:val="22"/>
-          <w:szCs w:val="22"/>
-          <w:lang w:val="en-US"/>
-        </w:rPr>
-      </w:pPr>
-      <w:r>
-        <w:rPr>
-          <w:rFonts w:asciiTheme="minorHAnsi" w:eastAsiaTheme="minorHAnsi" w:hAnsiTheme="minorHAnsi" w:cstheme="minorBidi"/>
-          <w:color w:val="auto"/>
-          <w:sz w:val="22"/>
-          <w:szCs w:val="22"/>
-          <w:lang w:val="en-US"/>
-        </w:rPr>
-        <w:t xml:space="preserve">  </w:t>
-      </w:r>
-      <w:proofErr w:type="spellStart"/>
-      <w:r>
-        <w:rPr>
-          <w:rFonts w:asciiTheme="minorHAnsi" w:eastAsiaTheme="minorHAnsi" w:hAnsiTheme="minorHAnsi" w:cstheme="minorBidi"/>
-          <w:color w:val="auto"/>
-          <w:sz w:val="22"/>
-          <w:szCs w:val="22"/>
-          <w:lang w:val="en-US"/>
-        </w:rPr>
-        <w:t>yksikko</w:t>
-      </w:r>
-      <w:proofErr w:type="spellEnd"/>
-      <w:r>
-        <w:rPr>
-          <w:rFonts w:asciiTheme="minorHAnsi" w:eastAsiaTheme="minorHAnsi" w:hAnsiTheme="minorHAnsi" w:cstheme="minorBidi"/>
-          <w:color w:val="auto"/>
-          <w:sz w:val="22"/>
-          <w:szCs w:val="22"/>
-          <w:lang w:val="en-US"/>
-        </w:rPr>
-        <w:t xml:space="preserve"> VARCHAR(20) NOT NULL,</w:t>
-      </w:r>
-    </w:p>
-    <w:p>
-      <w:pPr>
-        <w:pStyle w:val="Otsikko1"/>
-        <w:rPr>
-          <w:rFonts w:asciiTheme="minorHAnsi" w:eastAsiaTheme="minorHAnsi" w:hAnsiTheme="minorHAnsi" w:cstheme="minorBidi"/>
-          <w:color w:val="auto"/>
-          <w:sz w:val="22"/>
-          <w:szCs w:val="22"/>
-          <w:lang w:val="en-US"/>
-        </w:rPr>
-      </w:pPr>
-      <w:r>
-        <w:rPr>
-          <w:rFonts w:asciiTheme="minorHAnsi" w:eastAsiaTheme="minorHAnsi" w:hAnsiTheme="minorHAnsi" w:cstheme="minorBidi"/>
-          <w:color w:val="auto"/>
-          <w:sz w:val="22"/>
-          <w:szCs w:val="22"/>
-          <w:lang w:val="en-US"/>
-        </w:rPr>
-        <w:t xml:space="preserve">  </w:t>
-      </w:r>
-      <w:proofErr w:type="spellStart"/>
-      <w:r>
-        <w:rPr>
-          <w:rFonts w:asciiTheme="minorHAnsi" w:eastAsiaTheme="minorHAnsi" w:hAnsiTheme="minorHAnsi" w:cstheme="minorBidi"/>
-          <w:color w:val="auto"/>
-          <w:sz w:val="22"/>
-          <w:szCs w:val="22"/>
-          <w:lang w:val="en-US"/>
-        </w:rPr>
-        <w:t>varastotilanne</w:t>
-      </w:r>
-      <w:proofErr w:type="spellEnd"/>
-      <w:r>
-        <w:rPr>
-          <w:rFonts w:asciiTheme="minorHAnsi" w:eastAsiaTheme="minorHAnsi" w:hAnsiTheme="minorHAnsi" w:cstheme="minorBidi"/>
-          <w:color w:val="auto"/>
-          <w:sz w:val="22"/>
-          <w:szCs w:val="22"/>
-          <w:lang w:val="en-US"/>
-        </w:rPr>
-        <w:t xml:space="preserve"> INTEGER NOT NULL,</w:t>
-      </w:r>
-    </w:p>
-    <w:p>
-      <w:pPr>
-        <w:pStyle w:val="Otsikko1"/>
-        <w:rPr>
-          <w:rFonts w:asciiTheme="minorHAnsi" w:eastAsiaTheme="minorHAnsi" w:hAnsiTheme="minorHAnsi" w:cstheme="minorBidi"/>
-          <w:color w:val="auto"/>
-          <w:sz w:val="22"/>
-          <w:szCs w:val="22"/>
-          <w:lang w:val="en-US"/>
-        </w:rPr>
-      </w:pPr>
-      <w:r>
-        <w:rPr>
-          <w:rFonts w:asciiTheme="minorHAnsi" w:eastAsiaTheme="minorHAnsi" w:hAnsiTheme="minorHAnsi" w:cstheme="minorBidi"/>
-          <w:color w:val="auto"/>
-          <w:sz w:val="22"/>
-          <w:szCs w:val="22"/>
-          <w:lang w:val="en-US"/>
-        </w:rPr>
-        <w:t xml:space="preserve">  </w:t>
-      </w:r>
-      <w:proofErr w:type="spellStart"/>
-      <w:r>
-        <w:rPr>
-          <w:rFonts w:asciiTheme="minorHAnsi" w:eastAsiaTheme="minorHAnsi" w:hAnsiTheme="minorHAnsi" w:cstheme="minorBidi"/>
-          <w:color w:val="auto"/>
-          <w:sz w:val="22"/>
-          <w:szCs w:val="22"/>
-          <w:lang w:val="en-US"/>
-        </w:rPr>
-        <w:t>ostohinta</w:t>
-      </w:r>
-      <w:proofErr w:type="spellEnd"/>
-      <w:r>
-        <w:rPr>
-          <w:rFonts w:asciiTheme="minorHAnsi" w:eastAsiaTheme="minorHAnsi" w:hAnsiTheme="minorHAnsi" w:cstheme="minorBidi"/>
-          <w:color w:val="auto"/>
-          <w:sz w:val="22"/>
-          <w:szCs w:val="22"/>
-          <w:lang w:val="en-US"/>
-        </w:rPr>
-        <w:t xml:space="preserve"> NUMERIC(8,2) NOT NULL,</w:t>
-      </w:r>
-    </w:p>
-    <w:p>
-      <w:pPr>
-        <w:pStyle w:val="Otsikko1"/>
-        <w:rPr>
-          <w:rFonts w:asciiTheme="minorHAnsi" w:eastAsiaTheme="minorHAnsi" w:hAnsiTheme="minorHAnsi" w:cstheme="minorBidi"/>
-          <w:color w:val="auto"/>
-          <w:sz w:val="22"/>
-          <w:szCs w:val="22"/>
-          <w:lang w:val="en-US"/>
-        </w:rPr>
-      </w:pPr>
-      <w:r>
-        <w:rPr>
-          <w:rFonts w:asciiTheme="minorHAnsi" w:eastAsiaTheme="minorHAnsi" w:hAnsiTheme="minorHAnsi" w:cstheme="minorBidi"/>
-          <w:color w:val="auto"/>
-          <w:sz w:val="22"/>
-          <w:szCs w:val="22"/>
-          <w:lang w:val="en-US"/>
-        </w:rPr>
-        <w:t xml:space="preserve">  </w:t>
-      </w:r>
-      <w:proofErr w:type="spellStart"/>
-      <w:r>
-        <w:rPr>
-          <w:rFonts w:asciiTheme="minorHAnsi" w:eastAsiaTheme="minorHAnsi" w:hAnsiTheme="minorHAnsi" w:cstheme="minorBidi"/>
-          <w:color w:val="auto"/>
-          <w:sz w:val="22"/>
-          <w:szCs w:val="22"/>
-          <w:lang w:val="en-US"/>
-        </w:rPr>
-        <w:t>kate</w:t>
-      </w:r>
-      <w:proofErr w:type="spellEnd"/>
-      <w:r>
-        <w:rPr>
-          <w:rFonts w:asciiTheme="minorHAnsi" w:eastAsiaTheme="minorHAnsi" w:hAnsiTheme="minorHAnsi" w:cstheme="minorBidi"/>
-          <w:color w:val="auto"/>
-          <w:sz w:val="22"/>
-          <w:szCs w:val="22"/>
-          <w:lang w:val="en-US"/>
-        </w:rPr>
-        <w:t xml:space="preserve"> NUMERIC(6,2) NOT NULL,</w:t>
-      </w:r>
-    </w:p>
-    <w:p>
-      <w:pPr>
-        <w:pStyle w:val="Otsikko1"/>
-        <w:rPr>
-          <w:rFonts w:asciiTheme="minorHAnsi" w:eastAsiaTheme="minorEastAsia" w:hAnsiTheme="minorHAnsi" w:cstheme="minorBidi"/>
-          <w:color w:val="auto"/>
-          <w:sz w:val="22"/>
-          <w:szCs w:val="22"/>
-          <w:lang w:val="en-US"/>
-        </w:rPr>
-      </w:pPr>
-      <w:r>
-        <w:rPr>
-          <w:rFonts w:asciiTheme="minorHAnsi" w:eastAsiaTheme="minorEastAsia" w:hAnsiTheme="minorHAnsi" w:cstheme="minorBidi"/>
-          <w:color w:val="auto"/>
-          <w:sz w:val="22"/>
-          <w:szCs w:val="22"/>
-          <w:lang w:val="en-US"/>
-        </w:rPr>
-        <w:t xml:space="preserve">  </w:t>
-      </w:r>
-      <w:proofErr w:type="spellStart"/>
-      <w:r>
-        <w:rPr>
-          <w:rFonts w:asciiTheme="minorHAnsi" w:eastAsiaTheme="minorEastAsia" w:hAnsiTheme="minorHAnsi" w:cstheme="minorBidi"/>
-          <w:color w:val="auto"/>
-          <w:sz w:val="22"/>
-          <w:szCs w:val="22"/>
-          <w:lang w:val="en-US"/>
-        </w:rPr>
-        <w:t>alv</w:t>
-      </w:r>
-      <w:proofErr w:type="spellEnd"/>
-      <w:r>
-        <w:rPr>
-          <w:rFonts w:asciiTheme="minorHAnsi" w:eastAsiaTheme="minorEastAsia" w:hAnsiTheme="minorHAnsi" w:cstheme="minorBidi"/>
-          <w:color w:val="auto"/>
-          <w:sz w:val="22"/>
-          <w:szCs w:val="22"/>
-          <w:lang w:val="en-US"/>
-        </w:rPr>
-        <w:t xml:space="preserve"> NUMERIC(4,2)</w:t>
-      </w:r>
-      <w:r>
-        <w:rPr>
-          <w:rFonts w:asciiTheme="minorHAnsi" w:eastAsiaTheme="minorEastAsia" w:hAnsiTheme="minorHAnsi" w:cstheme="minorBidi"/>
-          <w:color w:val="auto"/>
-          <w:sz w:val="22"/>
-          <w:szCs w:val="22"/>
-          <w:lang w:val="en-US"/>
-        </w:rPr>
-        <w:t xml:space="preserve"> DEFAULT 24</w:t>
-      </w:r>
-      <w:r>
-        <w:rPr>
-          <w:rFonts w:asciiTheme="minorHAnsi" w:eastAsiaTheme="minorEastAsia" w:hAnsiTheme="minorHAnsi" w:cstheme="minorBidi"/>
-          <w:color w:val="auto"/>
-          <w:sz w:val="22"/>
-          <w:szCs w:val="22"/>
-          <w:lang w:val="en-US"/>
-        </w:rPr>
-        <w:t xml:space="preserve"> NOT NULL,</w:t>
-      </w:r>
-    </w:p>
-    <w:p>
-      <w:pPr>
-        <w:pStyle w:val="Otsikko1"/>
-        <w:rPr>
-          <w:rFonts w:asciiTheme="minorHAnsi" w:eastAsiaTheme="minorHAnsi" w:hAnsiTheme="minorHAnsi" w:cstheme="minorBidi"/>
-          <w:color w:val="auto"/>
-          <w:sz w:val="22"/>
-          <w:szCs w:val="22"/>
-          <w:lang w:val="en-US"/>
-        </w:rPr>
-      </w:pPr>
-      <w:r>
-        <w:rPr>
-          <w:rFonts w:asciiTheme="minorHAnsi" w:eastAsiaTheme="minorHAnsi" w:hAnsiTheme="minorHAnsi" w:cstheme="minorBidi"/>
-          <w:color w:val="auto"/>
-          <w:sz w:val="22"/>
-          <w:szCs w:val="22"/>
-          <w:lang w:val="en-US"/>
-        </w:rPr>
-        <w:t xml:space="preserve">  </w:t>
-      </w:r>
-      <w:proofErr w:type="spellStart"/>
-      <w:r>
-        <w:rPr>
-          <w:rFonts w:asciiTheme="minorHAnsi" w:eastAsiaTheme="minorHAnsi" w:hAnsiTheme="minorHAnsi" w:cstheme="minorBidi"/>
-          <w:color w:val="auto"/>
-          <w:sz w:val="22"/>
-          <w:szCs w:val="22"/>
-          <w:lang w:val="en-US"/>
-        </w:rPr>
-        <w:t>tila</w:t>
-      </w:r>
-      <w:proofErr w:type="spellEnd"/>
-      <w:r>
-        <w:rPr>
-          <w:rFonts w:asciiTheme="minorHAnsi" w:eastAsiaTheme="minorHAnsi" w:hAnsiTheme="minorHAnsi" w:cstheme="minorBidi"/>
-          <w:color w:val="auto"/>
-          <w:sz w:val="22"/>
-          <w:szCs w:val="22"/>
-          <w:lang w:val="en-US"/>
-        </w:rPr>
-        <w:t xml:space="preserve"> VARCHAR(20) NOT NULL</w:t>
-      </w:r>
-    </w:p>
-    <w:p>
-      <w:pPr>
-        <w:pStyle w:val="Otsikko1"/>
-        <w:rPr>
-          <w:rFonts w:asciiTheme="minorHAnsi" w:eastAsiaTheme="minorHAnsi" w:hAnsiTheme="minorHAnsi" w:cstheme="minorBidi"/>
-          <w:color w:val="auto"/>
-          <w:sz w:val="22"/>
-          <w:szCs w:val="22"/>
-          <w:lang w:val="en-US"/>
-        </w:rPr>
-      </w:pPr>
-      <w:r>
-        <w:rPr>
-          <w:rFonts w:asciiTheme="minorHAnsi" w:eastAsiaTheme="minorHAnsi" w:hAnsiTheme="minorHAnsi" w:cstheme="minorBidi"/>
-          <w:color w:val="auto"/>
-          <w:sz w:val="22"/>
-          <w:szCs w:val="22"/>
-          <w:lang w:val="en-US"/>
-        </w:rPr>
-        <w:t>);</w:t>
-      </w:r>
-    </w:p>
-    <w:p>
-      <w:pPr>
-        <w:pStyle w:val="Otsikko1"/>
-        <w:rPr>
-          <w:rFonts w:asciiTheme="minorHAnsi" w:eastAsiaTheme="minorHAnsi" w:hAnsiTheme="minorHAnsi" w:cstheme="minorBidi"/>
-          <w:color w:val="auto"/>
-          <w:sz w:val="22"/>
-          <w:szCs w:val="22"/>
-          <w:lang w:val="en-US"/>
-        </w:rPr>
-      </w:pPr>
-      <w:r>
-        <w:rPr>
-          <w:rFonts w:asciiTheme="minorHAnsi" w:eastAsiaTheme="minorHAnsi" w:hAnsiTheme="minorHAnsi" w:cstheme="minorBidi"/>
-          <w:color w:val="auto"/>
-          <w:sz w:val="22"/>
-          <w:szCs w:val="22"/>
-          <w:lang w:val="en-US"/>
-        </w:rPr>
-        <w:t xml:space="preserve">CREATE TABLE </w:t>
-      </w:r>
-      <w:proofErr w:type="spellStart"/>
-      <w:r>
-        <w:rPr>
-          <w:rFonts w:asciiTheme="minorHAnsi" w:eastAsiaTheme="minorHAnsi" w:hAnsiTheme="minorHAnsi" w:cstheme="minorBidi"/>
-          <w:color w:val="auto"/>
-          <w:sz w:val="22"/>
-          <w:szCs w:val="22"/>
-          <w:lang w:val="en-US"/>
-        </w:rPr>
-        <w:t>sisaltaa</w:t>
-      </w:r>
-      <w:proofErr w:type="spellEnd"/>
-      <w:r>
-        <w:rPr>
-          <w:rFonts w:asciiTheme="minorHAnsi" w:eastAsiaTheme="minorHAnsi" w:hAnsiTheme="minorHAnsi" w:cstheme="minorBidi"/>
-          <w:color w:val="auto"/>
-          <w:sz w:val="22"/>
-          <w:szCs w:val="22"/>
-          <w:lang w:val="en-US"/>
-        </w:rPr>
-        <w:t xml:space="preserve"> (</w:t>
-      </w:r>
-    </w:p>
-    <w:p>
-      <w:pPr>
-        <w:pStyle w:val="Otsikko1"/>
-        <w:rPr>
-          <w:rFonts w:asciiTheme="minorHAnsi" w:eastAsiaTheme="minorHAnsi" w:hAnsiTheme="minorHAnsi" w:cstheme="minorBidi"/>
-          <w:color w:val="auto"/>
-          <w:sz w:val="22"/>
-          <w:szCs w:val="22"/>
-          <w:lang w:val="sv-SE"/>
-        </w:rPr>
-      </w:pPr>
-      <w:r>
-        <w:rPr>
-          <w:rFonts w:asciiTheme="minorHAnsi" w:eastAsiaTheme="minorHAnsi" w:hAnsiTheme="minorHAnsi" w:cstheme="minorBidi"/>
-          <w:color w:val="auto"/>
-          <w:sz w:val="22"/>
-          <w:szCs w:val="22"/>
-          <w:lang w:val="en-US"/>
-        </w:rPr>
-        <w:t xml:space="preserve">  </w:t>
-      </w:r>
-      <w:proofErr w:type="spellStart"/>
-      <w:r>
-        <w:rPr>
-          <w:rFonts w:asciiTheme="minorHAnsi" w:eastAsiaTheme="minorHAnsi" w:hAnsiTheme="minorHAnsi" w:cstheme="minorBidi"/>
-          <w:color w:val="auto"/>
-          <w:sz w:val="22"/>
-          <w:szCs w:val="22"/>
-          <w:lang w:val="sv-SE"/>
-        </w:rPr>
-        <w:t>kohdeid</w:t>
-      </w:r>
-      <w:proofErr w:type="spellEnd"/>
-      <w:r>
-        <w:rPr>
-          <w:rFonts w:asciiTheme="minorHAnsi" w:eastAsiaTheme="minorHAnsi" w:hAnsiTheme="minorHAnsi" w:cstheme="minorBidi"/>
-          <w:color w:val="auto"/>
-          <w:sz w:val="22"/>
-          <w:szCs w:val="22"/>
-          <w:lang w:val="sv-SE"/>
-        </w:rPr>
-        <w:t xml:space="preserve"> INTEGER,</w:t>
-      </w:r>
-    </w:p>
-    <w:p>
-      <w:pPr>
-        <w:pStyle w:val="Otsikko1"/>
-        <w:rPr>
-          <w:rFonts w:asciiTheme="minorHAnsi" w:eastAsiaTheme="minorHAnsi" w:hAnsiTheme="minorHAnsi" w:cstheme="minorBidi"/>
-          <w:color w:val="auto"/>
-          <w:sz w:val="22"/>
-          <w:szCs w:val="22"/>
-          <w:lang w:val="sv-SE"/>
-        </w:rPr>
-      </w:pPr>
-      <w:r>
-        <w:rPr>
-          <w:rFonts w:asciiTheme="minorHAnsi" w:eastAsiaTheme="minorHAnsi" w:hAnsiTheme="minorHAnsi" w:cstheme="minorBidi"/>
-          <w:color w:val="auto"/>
-          <w:sz w:val="22"/>
-          <w:szCs w:val="22"/>
-          <w:lang w:val="sv-SE"/>
-        </w:rPr>
-        <w:t xml:space="preserve">  </w:t>
-      </w:r>
-      <w:proofErr w:type="spellStart"/>
-      <w:r>
-        <w:rPr>
-          <w:rFonts w:asciiTheme="minorHAnsi" w:eastAsiaTheme="minorHAnsi" w:hAnsiTheme="minorHAnsi" w:cstheme="minorBidi"/>
-          <w:color w:val="auto"/>
-          <w:sz w:val="22"/>
-          <w:szCs w:val="22"/>
-          <w:lang w:val="sv-SE"/>
-        </w:rPr>
-        <w:t>tarvikeid</w:t>
-      </w:r>
-      <w:proofErr w:type="spellEnd"/>
-      <w:r>
-        <w:rPr>
-          <w:rFonts w:asciiTheme="minorHAnsi" w:eastAsiaTheme="minorHAnsi" w:hAnsiTheme="minorHAnsi" w:cstheme="minorBidi"/>
-          <w:color w:val="auto"/>
-          <w:sz w:val="22"/>
-          <w:szCs w:val="22"/>
-          <w:lang w:val="sv-SE"/>
-        </w:rPr>
-        <w:t xml:space="preserve"> INTEGER,</w:t>
-      </w:r>
-    </w:p>
-    <w:p>
-      <w:pPr>
-        <w:pStyle w:val="Otsikko1"/>
-        <w:rPr>
-          <w:rFonts w:asciiTheme="minorHAnsi" w:eastAsiaTheme="minorHAnsi" w:hAnsiTheme="minorHAnsi" w:cstheme="minorBidi"/>
-          <w:color w:val="auto"/>
-          <w:sz w:val="22"/>
-          <w:szCs w:val="22"/>
-          <w:lang w:val="sv-SE"/>
-        </w:rPr>
-      </w:pPr>
-      <w:r>
-        <w:rPr>
-          <w:rFonts w:asciiTheme="minorHAnsi" w:eastAsiaTheme="minorHAnsi" w:hAnsiTheme="minorHAnsi" w:cstheme="minorBidi"/>
-          <w:color w:val="auto"/>
-          <w:sz w:val="22"/>
-          <w:szCs w:val="22"/>
-          <w:lang w:val="sv-SE"/>
-        </w:rPr>
-        <w:t xml:space="preserve">  </w:t>
-      </w:r>
-      <w:proofErr w:type="spellStart"/>
-      <w:r>
-        <w:rPr>
-          <w:rFonts w:asciiTheme="minorHAnsi" w:eastAsiaTheme="minorHAnsi" w:hAnsiTheme="minorHAnsi" w:cstheme="minorBidi"/>
-          <w:color w:val="auto"/>
-          <w:sz w:val="22"/>
-          <w:szCs w:val="22"/>
-          <w:lang w:val="sv-SE"/>
-        </w:rPr>
-        <w:t>lkm</w:t>
-      </w:r>
-      <w:proofErr w:type="spellEnd"/>
-      <w:r>
-        <w:rPr>
-          <w:rFonts w:asciiTheme="minorHAnsi" w:eastAsiaTheme="minorHAnsi" w:hAnsiTheme="minorHAnsi" w:cstheme="minorBidi"/>
-          <w:color w:val="auto"/>
-          <w:sz w:val="22"/>
-          <w:szCs w:val="22"/>
-          <w:lang w:val="sv-SE"/>
-        </w:rPr>
-        <w:t xml:space="preserve"> INTEGER DEFAULT 0 NOT NULL,</w:t>
-      </w:r>
-    </w:p>
-    <w:p>
-      <w:pPr>
-        <w:pStyle w:val="Otsikko1"/>
-        <w:rPr>
-          <w:rFonts w:asciiTheme="minorHAnsi" w:eastAsiaTheme="minorEastAsia" w:hAnsiTheme="minorHAnsi" w:cstheme="minorBidi"/>
-          <w:color w:val="auto"/>
-          <w:sz w:val="22"/>
-          <w:szCs w:val="22"/>
-          <w:lang w:val="en-US"/>
-        </w:rPr>
-      </w:pPr>
-      <w:r>
-        <w:rPr>
-          <w:rFonts w:asciiTheme="minorHAnsi" w:eastAsiaTheme="minorEastAsia" w:hAnsiTheme="minorHAnsi" w:cstheme="minorBidi"/>
-          <w:color w:val="auto"/>
-          <w:sz w:val="22"/>
-          <w:szCs w:val="22"/>
-          <w:lang w:val="sv-SE"/>
-        </w:rPr>
-        <w:t xml:space="preserve">  </w:t>
-      </w:r>
-      <w:r>
-        <w:rPr>
-          <w:rFonts w:asciiTheme="minorHAnsi" w:eastAsiaTheme="minorEastAsia" w:hAnsiTheme="minorHAnsi" w:cstheme="minorBidi"/>
-          <w:color w:val="auto"/>
-          <w:sz w:val="22"/>
-          <w:szCs w:val="22"/>
-          <w:lang w:val="en-US"/>
-        </w:rPr>
-        <w:t>ale NUMERIC(5,2),</w:t>
-      </w:r>
-    </w:p>
-    <w:p>
-      <w:pPr>
-        <w:pStyle w:val="Otsikko1"/>
-        <w:rPr>
-          <w:rFonts w:asciiTheme="minorHAnsi" w:eastAsiaTheme="minorHAnsi" w:hAnsiTheme="minorHAnsi" w:cstheme="minorBidi"/>
-          <w:color w:val="auto"/>
-          <w:sz w:val="22"/>
-          <w:szCs w:val="22"/>
-          <w:lang w:val="en-US"/>
-        </w:rPr>
-      </w:pPr>
-      <w:r>
-        <w:rPr>
-          <w:rFonts w:asciiTheme="minorHAnsi" w:eastAsiaTheme="minorHAnsi" w:hAnsiTheme="minorHAnsi" w:cstheme="minorBidi"/>
-          <w:color w:val="auto"/>
-          <w:sz w:val="22"/>
-          <w:szCs w:val="22"/>
-          <w:lang w:val="en-US"/>
-        </w:rPr>
-        <w:t xml:space="preserve">  PRIMARY KEY (</w:t>
-      </w:r>
-      <w:proofErr w:type="spellStart"/>
-      <w:r>
-        <w:rPr>
-          <w:rFonts w:asciiTheme="minorHAnsi" w:eastAsiaTheme="minorHAnsi" w:hAnsiTheme="minorHAnsi" w:cstheme="minorBidi"/>
-          <w:color w:val="auto"/>
-          <w:sz w:val="22"/>
-          <w:szCs w:val="22"/>
-          <w:lang w:val="en-US"/>
-        </w:rPr>
-        <w:t>kohdeid</w:t>
-      </w:r>
-      <w:proofErr w:type="spellEnd"/>
-      <w:r>
-        <w:rPr>
-          <w:rFonts w:asciiTheme="minorHAnsi" w:eastAsiaTheme="minorHAnsi" w:hAnsiTheme="minorHAnsi" w:cstheme="minorBidi"/>
-          <w:color w:val="auto"/>
-          <w:sz w:val="22"/>
-          <w:szCs w:val="22"/>
-          <w:lang w:val="en-US"/>
-        </w:rPr>
-        <w:t xml:space="preserve">, </w:t>
-      </w:r>
-      <w:proofErr w:type="spellStart"/>
-      <w:r>
-        <w:rPr>
-          <w:rFonts w:asciiTheme="minorHAnsi" w:eastAsiaTheme="minorHAnsi" w:hAnsiTheme="minorHAnsi" w:cstheme="minorBidi"/>
-          <w:color w:val="auto"/>
-          <w:sz w:val="22"/>
-          <w:szCs w:val="22"/>
-          <w:lang w:val="en-US"/>
-        </w:rPr>
-        <w:t>tarvikeid</w:t>
-      </w:r>
-      <w:proofErr w:type="spellEnd"/>
-      <w:r>
-        <w:rPr>
-          <w:rFonts w:asciiTheme="minorHAnsi" w:eastAsiaTheme="minorHAnsi" w:hAnsiTheme="minorHAnsi" w:cstheme="minorBidi"/>
-          <w:color w:val="auto"/>
-          <w:sz w:val="22"/>
-          <w:szCs w:val="22"/>
-          <w:lang w:val="en-US"/>
-        </w:rPr>
-        <w:t>),</w:t>
-      </w:r>
-    </w:p>
-    <w:p>
-      <w:pPr>
-        <w:pStyle w:val="Otsikko1"/>
-        <w:rPr>
-          <w:rFonts w:asciiTheme="minorHAnsi" w:eastAsiaTheme="minorHAnsi" w:hAnsiTheme="minorHAnsi" w:cstheme="minorBidi"/>
-          <w:color w:val="auto"/>
-          <w:sz w:val="22"/>
-          <w:szCs w:val="22"/>
-          <w:lang w:val="en-US"/>
-        </w:rPr>
-      </w:pPr>
-      <w:r>
-        <w:rPr>
-          <w:rFonts w:asciiTheme="minorHAnsi" w:eastAsiaTheme="minorHAnsi" w:hAnsiTheme="minorHAnsi" w:cstheme="minorBidi"/>
-          <w:color w:val="auto"/>
-          <w:sz w:val="22"/>
-          <w:szCs w:val="22"/>
-          <w:lang w:val="en-US"/>
-        </w:rPr>
-        <w:t xml:space="preserve">  FOREIGN KEY (</w:t>
-      </w:r>
-      <w:proofErr w:type="spellStart"/>
-      <w:r>
-        <w:rPr>
-          <w:rFonts w:asciiTheme="minorHAnsi" w:eastAsiaTheme="minorHAnsi" w:hAnsiTheme="minorHAnsi" w:cstheme="minorBidi"/>
-          <w:color w:val="auto"/>
-          <w:sz w:val="22"/>
-          <w:szCs w:val="22"/>
-          <w:lang w:val="en-US"/>
-        </w:rPr>
-        <w:t>kohdeid</w:t>
-      </w:r>
-      <w:proofErr w:type="spellEnd"/>
-      <w:r>
-        <w:rPr>
-          <w:rFonts w:asciiTheme="minorHAnsi" w:eastAsiaTheme="minorHAnsi" w:hAnsiTheme="minorHAnsi" w:cstheme="minorBidi"/>
-          <w:color w:val="auto"/>
-          <w:sz w:val="22"/>
-          <w:szCs w:val="22"/>
-          <w:lang w:val="en-US"/>
-        </w:rPr>
-        <w:t xml:space="preserve">) REFERENCES </w:t>
-      </w:r>
-      <w:proofErr w:type="spellStart"/>
-      <w:r>
-        <w:rPr>
-          <w:rFonts w:asciiTheme="minorHAnsi" w:eastAsiaTheme="minorHAnsi" w:hAnsiTheme="minorHAnsi" w:cstheme="minorBidi"/>
-          <w:color w:val="auto"/>
-          <w:sz w:val="22"/>
-          <w:szCs w:val="22"/>
-          <w:lang w:val="en-US"/>
-        </w:rPr>
-        <w:t>tyokohde</w:t>
-      </w:r>
-      <w:proofErr w:type="spellEnd"/>
-      <w:r>
-        <w:rPr>
-          <w:rFonts w:asciiTheme="minorHAnsi" w:eastAsiaTheme="minorHAnsi" w:hAnsiTheme="minorHAnsi" w:cstheme="minorBidi"/>
-          <w:color w:val="auto"/>
-          <w:sz w:val="22"/>
-          <w:szCs w:val="22"/>
-          <w:lang w:val="en-US"/>
-        </w:rPr>
-        <w:t>(</w:t>
-      </w:r>
-      <w:proofErr w:type="spellStart"/>
-      <w:r>
-        <w:rPr>
-          <w:rFonts w:asciiTheme="minorHAnsi" w:eastAsiaTheme="minorHAnsi" w:hAnsiTheme="minorHAnsi" w:cstheme="minorBidi"/>
-          <w:color w:val="auto"/>
-          <w:sz w:val="22"/>
-          <w:szCs w:val="22"/>
-          <w:lang w:val="en-US"/>
-        </w:rPr>
-        <w:t>kohdeid</w:t>
-      </w:r>
-      <w:proofErr w:type="spellEnd"/>
-      <w:r>
-        <w:rPr>
-          <w:rFonts w:asciiTheme="minorHAnsi" w:eastAsiaTheme="minorHAnsi" w:hAnsiTheme="minorHAnsi" w:cstheme="minorBidi"/>
-          <w:color w:val="auto"/>
-          <w:sz w:val="22"/>
-          <w:szCs w:val="22"/>
-          <w:lang w:val="en-US"/>
-        </w:rPr>
-        <w:t>),</w:t>
-      </w:r>
-    </w:p>
-    <w:p>
-      <w:pPr>
-        <w:pStyle w:val="Otsikko1"/>
-        <w:rPr>
-          <w:rFonts w:asciiTheme="minorHAnsi" w:eastAsiaTheme="minorHAnsi" w:hAnsiTheme="minorHAnsi" w:cstheme="minorBidi"/>
-          <w:color w:val="auto"/>
-          <w:sz w:val="22"/>
-          <w:szCs w:val="22"/>
-          <w:lang w:val="en-US"/>
-        </w:rPr>
-      </w:pPr>
-      <w:r>
-        <w:rPr>
-          <w:rFonts w:asciiTheme="minorHAnsi" w:eastAsiaTheme="minorHAnsi" w:hAnsiTheme="minorHAnsi" w:cstheme="minorBidi"/>
-          <w:color w:val="auto"/>
-          <w:sz w:val="22"/>
-          <w:szCs w:val="22"/>
-          <w:lang w:val="en-US"/>
-        </w:rPr>
-        <w:t xml:space="preserve">  FOREIGN KEY (</w:t>
-      </w:r>
-      <w:proofErr w:type="spellStart"/>
-      <w:r>
-        <w:rPr>
-          <w:rFonts w:asciiTheme="minorHAnsi" w:eastAsiaTheme="minorHAnsi" w:hAnsiTheme="minorHAnsi" w:cstheme="minorBidi"/>
-          <w:color w:val="auto"/>
-          <w:sz w:val="22"/>
-          <w:szCs w:val="22"/>
-          <w:lang w:val="en-US"/>
-        </w:rPr>
-        <w:t>tarvikeid</w:t>
-      </w:r>
-      <w:proofErr w:type="spellEnd"/>
-      <w:r>
-        <w:rPr>
-          <w:rFonts w:asciiTheme="minorHAnsi" w:eastAsiaTheme="minorHAnsi" w:hAnsiTheme="minorHAnsi" w:cstheme="minorBidi"/>
-          <w:color w:val="auto"/>
-          <w:sz w:val="22"/>
-          <w:szCs w:val="22"/>
-          <w:lang w:val="en-US"/>
-        </w:rPr>
-        <w:t xml:space="preserve">) REFERENCES </w:t>
-      </w:r>
-      <w:proofErr w:type="spellStart"/>
-      <w:r>
-        <w:rPr>
-          <w:rFonts w:asciiTheme="minorHAnsi" w:eastAsiaTheme="minorHAnsi" w:hAnsiTheme="minorHAnsi" w:cstheme="minorBidi"/>
-          <w:color w:val="auto"/>
-          <w:sz w:val="22"/>
-          <w:szCs w:val="22"/>
-          <w:lang w:val="en-US"/>
-        </w:rPr>
-        <w:t>tarvike</w:t>
-      </w:r>
-      <w:proofErr w:type="spellEnd"/>
-      <w:r>
-        <w:rPr>
-          <w:rFonts w:asciiTheme="minorHAnsi" w:eastAsiaTheme="minorHAnsi" w:hAnsiTheme="minorHAnsi" w:cstheme="minorBidi"/>
-          <w:color w:val="auto"/>
-          <w:sz w:val="22"/>
-          <w:szCs w:val="22"/>
-          <w:lang w:val="en-US"/>
-        </w:rPr>
-        <w:t>(</w:t>
-      </w:r>
-      <w:proofErr w:type="spellStart"/>
-      <w:r>
-        <w:rPr>
-          <w:rFonts w:asciiTheme="minorHAnsi" w:eastAsiaTheme="minorHAnsi" w:hAnsiTheme="minorHAnsi" w:cstheme="minorBidi"/>
-          <w:color w:val="auto"/>
-          <w:sz w:val="22"/>
-          <w:szCs w:val="22"/>
-          <w:lang w:val="en-US"/>
-        </w:rPr>
-        <w:t>tarvikeid</w:t>
-      </w:r>
-      <w:proofErr w:type="spellEnd"/>
-      <w:r>
-        <w:rPr>
-          <w:rFonts w:asciiTheme="minorHAnsi" w:eastAsiaTheme="minorHAnsi" w:hAnsiTheme="minorHAnsi" w:cstheme="minorBidi"/>
-          <w:color w:val="auto"/>
-          <w:sz w:val="22"/>
-          <w:szCs w:val="22"/>
-          <w:lang w:val="en-US"/>
-        </w:rPr>
-        <w:t>)</w:t>
-      </w:r>
-    </w:p>
-    <w:p>
-      <w:pPr>
-        <w:pStyle w:val="Otsikko1"/>
-        <w:rPr>
-          <w:rFonts w:asciiTheme="minorHAnsi" w:eastAsiaTheme="minorHAnsi" w:hAnsiTheme="minorHAnsi" w:cstheme="minorBidi"/>
-          <w:color w:val="auto"/>
-          <w:sz w:val="22"/>
-          <w:szCs w:val="22"/>
-          <w:lang w:val="en-US"/>
-        </w:rPr>
-      </w:pPr>
-      <w:r>
-        <w:rPr>
-          <w:rFonts w:asciiTheme="minorHAnsi" w:eastAsiaTheme="minorHAnsi" w:hAnsiTheme="minorHAnsi" w:cstheme="minorBidi"/>
-          <w:color w:val="auto"/>
-          <w:sz w:val="22"/>
-          <w:szCs w:val="22"/>
-          <w:lang w:val="en-US"/>
-        </w:rPr>
-        <w:t xml:space="preserve">  );</w:t>
-      </w:r>
-    </w:p>
-    <w:p>
-      <w:pPr>
-        <w:pStyle w:val="Otsikko1"/>
-        <w:rPr>
-          <w:rFonts w:asciiTheme="minorHAnsi" w:eastAsiaTheme="minorHAnsi" w:hAnsiTheme="minorHAnsi" w:cstheme="minorBidi"/>
-          <w:color w:val="auto"/>
-          <w:sz w:val="22"/>
-          <w:szCs w:val="22"/>
-          <w:lang w:val="en-US"/>
-        </w:rPr>
-      </w:pPr>
-      <w:r>
-        <w:rPr>
-          <w:rFonts w:asciiTheme="minorHAnsi" w:eastAsiaTheme="minorHAnsi" w:hAnsiTheme="minorHAnsi" w:cstheme="minorBidi"/>
-          <w:color w:val="auto"/>
-          <w:sz w:val="22"/>
-          <w:szCs w:val="22"/>
-          <w:lang w:val="en-US"/>
-        </w:rPr>
         <w:lastRenderedPageBreak/>
-        <w:t xml:space="preserve">  CREATE TABLE </w:t>
-      </w:r>
-      <w:proofErr w:type="spellStart"/>
-      <w:r>
-        <w:rPr>
-          <w:rFonts w:asciiTheme="minorHAnsi" w:eastAsiaTheme="minorHAnsi" w:hAnsiTheme="minorHAnsi" w:cstheme="minorBidi"/>
-          <w:color w:val="auto"/>
-          <w:sz w:val="22"/>
-          <w:szCs w:val="22"/>
-          <w:lang w:val="en-US"/>
-        </w:rPr>
-        <w:t>tuntityyppi</w:t>
-      </w:r>
-      <w:proofErr w:type="spellEnd"/>
-      <w:r>
-        <w:rPr>
-          <w:rFonts w:asciiTheme="minorHAnsi" w:eastAsiaTheme="minorHAnsi" w:hAnsiTheme="minorHAnsi" w:cstheme="minorBidi"/>
-          <w:color w:val="auto"/>
-          <w:sz w:val="22"/>
-          <w:szCs w:val="22"/>
-          <w:lang w:val="en-US"/>
-        </w:rPr>
-        <w:t xml:space="preserve"> (</w:t>
-      </w:r>
-    </w:p>
-    <w:p>
-      <w:pPr>
-        <w:pStyle w:val="Otsikko1"/>
-        <w:rPr>
-          <w:rFonts w:asciiTheme="minorHAnsi" w:eastAsiaTheme="minorHAnsi" w:hAnsiTheme="minorHAnsi" w:cstheme="minorBidi"/>
-          <w:color w:val="auto"/>
-          <w:sz w:val="22"/>
-          <w:szCs w:val="22"/>
-          <w:lang w:val="en-US"/>
-        </w:rPr>
-      </w:pPr>
-      <w:r>
-        <w:rPr>
-          <w:rFonts w:asciiTheme="minorHAnsi" w:eastAsiaTheme="minorHAnsi" w:hAnsiTheme="minorHAnsi" w:cstheme="minorBidi"/>
-          <w:color w:val="auto"/>
-          <w:sz w:val="22"/>
-          <w:szCs w:val="22"/>
-          <w:lang w:val="en-US"/>
-        </w:rPr>
-        <w:t xml:space="preserve">  </w:t>
-      </w:r>
-      <w:proofErr w:type="spellStart"/>
-      <w:r>
-        <w:rPr>
-          <w:rFonts w:asciiTheme="minorHAnsi" w:eastAsiaTheme="minorHAnsi" w:hAnsiTheme="minorHAnsi" w:cstheme="minorBidi"/>
-          <w:color w:val="auto"/>
-          <w:sz w:val="22"/>
-          <w:szCs w:val="22"/>
-          <w:lang w:val="en-US"/>
-        </w:rPr>
-        <w:t>ttid</w:t>
-      </w:r>
-      <w:proofErr w:type="spellEnd"/>
-      <w:r>
-        <w:rPr>
-          <w:rFonts w:asciiTheme="minorHAnsi" w:eastAsiaTheme="minorHAnsi" w:hAnsiTheme="minorHAnsi" w:cstheme="minorBidi"/>
-          <w:color w:val="auto"/>
-          <w:sz w:val="22"/>
-          <w:szCs w:val="22"/>
-          <w:lang w:val="en-US"/>
-        </w:rPr>
-        <w:t xml:space="preserve"> SERIAL PRIMARY KEY,</w:t>
-      </w:r>
-    </w:p>
-    <w:p>
-      <w:pPr>
-        <w:pStyle w:val="Otsikko1"/>
-        <w:rPr>
-          <w:rFonts w:asciiTheme="minorHAnsi" w:eastAsiaTheme="minorHAnsi" w:hAnsiTheme="minorHAnsi" w:cstheme="minorBidi"/>
-          <w:color w:val="auto"/>
-          <w:sz w:val="22"/>
-          <w:szCs w:val="22"/>
-          <w:lang w:val="en-US"/>
-        </w:rPr>
-      </w:pPr>
-      <w:r>
-        <w:rPr>
-          <w:rFonts w:asciiTheme="minorHAnsi" w:eastAsiaTheme="minorHAnsi" w:hAnsiTheme="minorHAnsi" w:cstheme="minorBidi"/>
-          <w:color w:val="auto"/>
-          <w:sz w:val="22"/>
-          <w:szCs w:val="22"/>
-          <w:lang w:val="en-US"/>
-        </w:rPr>
         <w:t xml:space="preserve">  </w:t>
       </w:r>
       <w:proofErr w:type="spellStart"/>
@@ -8110,7 +8217,7 @@
     </w:p>
     <w:sectPr>
       <w:pgSz w:w="11906" w:h="16838"/>
-      <w:pgMar w:top="1417" w:right="1134" w:bottom="1417" w:left="1134" w:header="708" w:footer="708" w:gutter="0"/>
+      <w:pgMar w:top="1134" w:right="1134" w:bottom="1134" w:left="1134" w:header="709" w:footer="709" w:gutter="0"/>
       <w:pgNumType w:start="0"/>
       <w:cols w:space="708"/>
       <w:titlePg/>
@@ -14109,7 +14216,7 @@
       </w:pPr>
     </w:pPrDefault>
   </w:docDefaults>
-  <w:latentStyles w:defLockedState="0" w:defUIPriority="99" w:defSemiHidden="0" w:defUnhideWhenUsed="0" w:defQFormat="0" w:count="377">
+  <w:latentStyles w:defLockedState="0" w:defUIPriority="99" w:defSemiHidden="0" w:defUnhideWhenUsed="0" w:defQFormat="0" w:count="376">
     <w:lsdException w:name="Normal" w:uiPriority="0" w:qFormat="1"/>
     <w:lsdException w:name="heading 1" w:uiPriority="9" w:qFormat="1"/>
     <w:lsdException w:name="heading 2" w:semiHidden="1" w:uiPriority="9" w:unhideWhenUsed="1" w:qFormat="1"/>
@@ -14486,7 +14593,6 @@
     <w:lsdException w:name="Hashtag" w:semiHidden="1" w:unhideWhenUsed="1"/>
     <w:lsdException w:name="Unresolved Mention" w:semiHidden="1" w:unhideWhenUsed="1"/>
     <w:lsdException w:name="Smart Link" w:semiHidden="1" w:unhideWhenUsed="1"/>
-    <w:lsdException w:name="Smart Link Error" w:semiHidden="1" w:unhideWhenUsed="1"/>
   </w:latentStyles>
   <w:style w:type="paragraph" w:default="1" w:styleId="Normaali">
     <w:name w:val="Normal"/>
@@ -15023,7 +15129,7 @@
 </file>
 
 <file path=customXml/itemProps2.xml><?xml version="1.0" encoding="utf-8"?>
-<ds:datastoreItem xmlns:ds="http://schemas.openxmlformats.org/officeDocument/2006/customXml" ds:itemID="{9A2FED14-BD36-47D7-A1D9-3B4C96DC36D5}">
+<ds:datastoreItem xmlns:ds="http://schemas.openxmlformats.org/officeDocument/2006/customXml" ds:itemID="{77B5D76B-75E0-EA4A-844B-5C3F34FCEAE6}">
   <ds:schemaRefs>
     <ds:schemaRef ds:uri="http://schemas.openxmlformats.org/officeDocument/2006/bibliography"/>
   </ds:schemaRefs>

</xml_diff>